<commit_message>
AI files are upload
</commit_message>
<xml_diff>
--- a/My 6th Semester/AI Lab/Lab Files/Lab 1.docx
+++ b/My 6th Semester/AI Lab/Lab Files/Lab 1.docx
@@ -533,25 +533,7 @@
           <w:sz w:val="36"/>
           <w:u w:val="thick" w:color="0E233D"/>
         </w:rPr>
-        <w:t xml:space="preserve">Faiz </w:t>
-      </w:r>
-      <w:proofErr w:type="spellStart"/>
-      <w:r>
-        <w:rPr>
-          <w:color w:val="0E233D"/>
-          <w:sz w:val="36"/>
-          <w:u w:val="thick" w:color="0E233D"/>
-        </w:rPr>
-        <w:t>ul</w:t>
-      </w:r>
-      <w:proofErr w:type="spellEnd"/>
-      <w:r>
-        <w:rPr>
-          <w:color w:val="0E233D"/>
-          <w:sz w:val="36"/>
-          <w:u w:val="thick" w:color="0E233D"/>
-        </w:rPr>
-        <w:t xml:space="preserve"> Haq</w:t>
+        <w:t>Faiz ul Haq</w:t>
       </w:r>
     </w:p>
     <w:p>
@@ -698,20 +680,7 @@
           <w:sz w:val="24"/>
         </w:rPr>
         <w:tab/>
-      </w:r>
-      <w:proofErr w:type="gramStart"/>
-      <w:r>
-        <w:rPr>
-          <w:sz w:val="24"/>
-        </w:rPr>
-        <w:t>Score:_</w:t>
-      </w:r>
-      <w:proofErr w:type="gramEnd"/>
-      <w:r>
-        <w:rPr>
-          <w:sz w:val="24"/>
-        </w:rPr>
-        <w:t>_</w:t>
+        <w:t>Score:__</w:t>
       </w:r>
     </w:p>
     <w:p>
@@ -2416,23 +2385,7 @@
                 <w:rFonts w:asciiTheme="majorBidi" w:hAnsiTheme="majorBidi" w:cstheme="majorBidi"/>
                 <w:sz w:val="26"/>
               </w:rPr>
-              <w:t xml:space="preserve">Create a program that counts the frequency of words </w:t>
-            </w:r>
-            <w:proofErr w:type="gramStart"/>
-            <w:r>
-              <w:rPr>
-                <w:rFonts w:asciiTheme="majorBidi" w:hAnsiTheme="majorBidi" w:cstheme="majorBidi"/>
-                <w:sz w:val="26"/>
-              </w:rPr>
-              <w:t>in a given</w:t>
-            </w:r>
-            <w:proofErr w:type="gramEnd"/>
-            <w:r>
-              <w:rPr>
-                <w:rFonts w:asciiTheme="majorBidi" w:hAnsiTheme="majorBidi" w:cstheme="majorBidi"/>
-                <w:sz w:val="26"/>
-              </w:rPr>
-              <w:t xml:space="preserve"> text file or input string.</w:t>
+              <w:t>Create a program that counts the frequency of words in a given text file or input string.</w:t>
             </w:r>
           </w:p>
         </w:tc>
@@ -2573,23 +2526,7 @@
                 <w:rFonts w:ascii="Times New Roman"/>
                 <w:sz w:val="26"/>
               </w:rPr>
-              <w:t xml:space="preserve">Implement the classic game of Hangman where the user </w:t>
-            </w:r>
-            <w:proofErr w:type="gramStart"/>
-            <w:r>
-              <w:rPr>
-                <w:rFonts w:ascii="Times New Roman"/>
-                <w:sz w:val="26"/>
-              </w:rPr>
-              <w:t>has to</w:t>
-            </w:r>
-            <w:proofErr w:type="gramEnd"/>
-            <w:r>
-              <w:rPr>
-                <w:rFonts w:ascii="Times New Roman"/>
-                <w:sz w:val="26"/>
-              </w:rPr>
-              <w:t xml:space="preserve"> guess a word by suggesting letters within a certain number of attempts.</w:t>
+              <w:t>Implement the classic game of Hangman where the user has to guess a word by suggesting letters within a certain number of attempts.</w:t>
             </w:r>
           </w:p>
         </w:tc>
@@ -2704,7 +2641,23 @@
           <w:sz w:val="36"/>
           <w:u w:val="single"/>
         </w:rPr>
-        <w:t>15/02/2024</w:t>
+        <w:t>1</w:t>
+      </w:r>
+      <w:r>
+        <w:rPr>
+          <w:w w:val="95"/>
+          <w:sz w:val="36"/>
+          <w:u w:val="single"/>
+        </w:rPr>
+        <w:t>3</w:t>
+      </w:r>
+      <w:r>
+        <w:rPr>
+          <w:w w:val="95"/>
+          <w:sz w:val="36"/>
+          <w:u w:val="single"/>
+        </w:rPr>
+        <w:t>/02/2024</w:t>
       </w:r>
     </w:p>
     <w:p>
@@ -2820,7 +2773,6 @@
         </w:rPr>
         <w:t xml:space="preserve"> </w:t>
       </w:r>
-      <w:proofErr w:type="gramStart"/>
       <w:r>
         <w:rPr>
           <w:rFonts w:ascii="Courier New" w:eastAsia="Times New Roman" w:hAnsi="Courier New" w:cs="Courier New"/>
@@ -2839,7 +2791,6 @@
         </w:rPr>
         <w:t>(</w:t>
       </w:r>
-      <w:proofErr w:type="gramEnd"/>
       <w:r>
         <w:rPr>
           <w:rFonts w:ascii="Courier New" w:eastAsia="Times New Roman" w:hAnsi="Courier New" w:cs="Courier New"/>
@@ -2916,19 +2867,8 @@
           <w:sz w:val="21"/>
           <w:szCs w:val="21"/>
         </w:rPr>
-        <w:t xml:space="preserve"> x + </w:t>
-      </w:r>
-      <w:proofErr w:type="gramStart"/>
-      <w:r>
-        <w:rPr>
-          <w:rFonts w:ascii="Courier New" w:eastAsia="Times New Roman" w:hAnsi="Courier New" w:cs="Courier New"/>
-          <w:color w:val="000000"/>
-          <w:sz w:val="21"/>
-          <w:szCs w:val="21"/>
-        </w:rPr>
-        <w:t>y</w:t>
-      </w:r>
-      <w:proofErr w:type="gramEnd"/>
+        <w:t xml:space="preserve"> x + y</w:t>
+      </w:r>
     </w:p>
     <w:p>
       <w:pPr>
@@ -2977,7 +2917,6 @@
         </w:rPr>
         <w:t xml:space="preserve"> </w:t>
       </w:r>
-      <w:proofErr w:type="gramStart"/>
       <w:r>
         <w:rPr>
           <w:rFonts w:ascii="Courier New" w:eastAsia="Times New Roman" w:hAnsi="Courier New" w:cs="Courier New"/>
@@ -2996,7 +2935,6 @@
         </w:rPr>
         <w:t>(</w:t>
       </w:r>
-      <w:proofErr w:type="gramEnd"/>
       <w:r>
         <w:rPr>
           <w:rFonts w:ascii="Courier New" w:eastAsia="Times New Roman" w:hAnsi="Courier New" w:cs="Courier New"/>
@@ -3073,19 +3011,8 @@
           <w:sz w:val="21"/>
           <w:szCs w:val="21"/>
         </w:rPr>
-        <w:t xml:space="preserve"> x - </w:t>
-      </w:r>
-      <w:proofErr w:type="gramStart"/>
-      <w:r>
-        <w:rPr>
-          <w:rFonts w:ascii="Courier New" w:eastAsia="Times New Roman" w:hAnsi="Courier New" w:cs="Courier New"/>
-          <w:color w:val="000000"/>
-          <w:sz w:val="21"/>
-          <w:szCs w:val="21"/>
-        </w:rPr>
-        <w:t>y</w:t>
-      </w:r>
-      <w:proofErr w:type="gramEnd"/>
+        <w:t xml:space="preserve"> x - y</w:t>
+      </w:r>
     </w:p>
     <w:p>
       <w:pPr>
@@ -3134,7 +3061,6 @@
         </w:rPr>
         <w:t xml:space="preserve"> </w:t>
       </w:r>
-      <w:proofErr w:type="gramStart"/>
       <w:r>
         <w:rPr>
           <w:rFonts w:ascii="Courier New" w:eastAsia="Times New Roman" w:hAnsi="Courier New" w:cs="Courier New"/>
@@ -3153,7 +3079,6 @@
         </w:rPr>
         <w:t>(</w:t>
       </w:r>
-      <w:proofErr w:type="gramEnd"/>
       <w:r>
         <w:rPr>
           <w:rFonts w:ascii="Courier New" w:eastAsia="Times New Roman" w:hAnsi="Courier New" w:cs="Courier New"/>
@@ -3230,19 +3155,8 @@
           <w:sz w:val="21"/>
           <w:szCs w:val="21"/>
         </w:rPr>
-        <w:t xml:space="preserve"> x * </w:t>
-      </w:r>
-      <w:proofErr w:type="gramStart"/>
-      <w:r>
-        <w:rPr>
-          <w:rFonts w:ascii="Courier New" w:eastAsia="Times New Roman" w:hAnsi="Courier New" w:cs="Courier New"/>
-          <w:color w:val="000000"/>
-          <w:sz w:val="21"/>
-          <w:szCs w:val="21"/>
-        </w:rPr>
-        <w:t>y</w:t>
-      </w:r>
-      <w:proofErr w:type="gramEnd"/>
+        <w:t xml:space="preserve"> x * y</w:t>
+      </w:r>
     </w:p>
     <w:p>
       <w:pPr>
@@ -3291,7 +3205,6 @@
         </w:rPr>
         <w:t xml:space="preserve"> </w:t>
       </w:r>
-      <w:proofErr w:type="gramStart"/>
       <w:r>
         <w:rPr>
           <w:rFonts w:ascii="Courier New" w:eastAsia="Times New Roman" w:hAnsi="Courier New" w:cs="Courier New"/>
@@ -3310,7 +3223,6 @@
         </w:rPr>
         <w:t>(</w:t>
       </w:r>
-      <w:proofErr w:type="gramEnd"/>
       <w:r>
         <w:rPr>
           <w:rFonts w:ascii="Courier New" w:eastAsia="Times New Roman" w:hAnsi="Courier New" w:cs="Courier New"/>
@@ -3387,19 +3299,8 @@
           <w:sz w:val="21"/>
           <w:szCs w:val="21"/>
         </w:rPr>
-        <w:t xml:space="preserve"> x / </w:t>
-      </w:r>
-      <w:proofErr w:type="gramStart"/>
-      <w:r>
-        <w:rPr>
-          <w:rFonts w:ascii="Courier New" w:eastAsia="Times New Roman" w:hAnsi="Courier New" w:cs="Courier New"/>
-          <w:color w:val="000000"/>
-          <w:sz w:val="21"/>
-          <w:szCs w:val="21"/>
-        </w:rPr>
-        <w:t>y</w:t>
-      </w:r>
-      <w:proofErr w:type="gramEnd"/>
+        <w:t xml:space="preserve"> x / y</w:t>
+      </w:r>
     </w:p>
     <w:p>
       <w:pPr>
@@ -3430,7 +3331,6 @@
           <w:szCs w:val="21"/>
         </w:rPr>
       </w:pPr>
-      <w:proofErr w:type="gramStart"/>
       <w:r>
         <w:rPr>
           <w:rFonts w:ascii="Courier New" w:eastAsia="Times New Roman" w:hAnsi="Courier New" w:cs="Courier New"/>
@@ -3449,7 +3349,6 @@
         </w:rPr>
         <w:t>(</w:t>
       </w:r>
-      <w:proofErr w:type="gramEnd"/>
       <w:r>
         <w:rPr>
           <w:rFonts w:ascii="Courier New" w:eastAsia="Times New Roman" w:hAnsi="Courier New" w:cs="Courier New"/>
@@ -3483,7 +3382,6 @@
           <w:szCs w:val="21"/>
         </w:rPr>
       </w:pPr>
-      <w:proofErr w:type="gramStart"/>
       <w:r>
         <w:rPr>
           <w:rFonts w:ascii="Courier New" w:eastAsia="Times New Roman" w:hAnsi="Courier New" w:cs="Courier New"/>
@@ -3502,7 +3400,6 @@
         </w:rPr>
         <w:t>(</w:t>
       </w:r>
-      <w:proofErr w:type="gramEnd"/>
       <w:r>
         <w:rPr>
           <w:rFonts w:ascii="Courier New" w:eastAsia="Times New Roman" w:hAnsi="Courier New" w:cs="Courier New"/>
@@ -3536,7 +3433,6 @@
           <w:szCs w:val="21"/>
         </w:rPr>
       </w:pPr>
-      <w:proofErr w:type="gramStart"/>
       <w:r>
         <w:rPr>
           <w:rFonts w:ascii="Courier New" w:eastAsia="Times New Roman" w:hAnsi="Courier New" w:cs="Courier New"/>
@@ -3555,7 +3451,6 @@
         </w:rPr>
         <w:t>(</w:t>
       </w:r>
-      <w:proofErr w:type="gramEnd"/>
       <w:r>
         <w:rPr>
           <w:rFonts w:ascii="Courier New" w:eastAsia="Times New Roman" w:hAnsi="Courier New" w:cs="Courier New"/>
@@ -3589,7 +3484,6 @@
           <w:szCs w:val="21"/>
         </w:rPr>
       </w:pPr>
-      <w:proofErr w:type="gramStart"/>
       <w:r>
         <w:rPr>
           <w:rFonts w:ascii="Courier New" w:eastAsia="Times New Roman" w:hAnsi="Courier New" w:cs="Courier New"/>
@@ -3608,7 +3502,6 @@
         </w:rPr>
         <w:t>(</w:t>
       </w:r>
-      <w:proofErr w:type="gramEnd"/>
       <w:r>
         <w:rPr>
           <w:rFonts w:ascii="Courier New" w:eastAsia="Times New Roman" w:hAnsi="Courier New" w:cs="Courier New"/>
@@ -3642,7 +3535,6 @@
           <w:szCs w:val="21"/>
         </w:rPr>
       </w:pPr>
-      <w:proofErr w:type="gramStart"/>
       <w:r>
         <w:rPr>
           <w:rFonts w:ascii="Courier New" w:eastAsia="Times New Roman" w:hAnsi="Courier New" w:cs="Courier New"/>
@@ -3661,7 +3553,6 @@
         </w:rPr>
         <w:t>(</w:t>
       </w:r>
-      <w:proofErr w:type="gramEnd"/>
       <w:r>
         <w:rPr>
           <w:rFonts w:ascii="Courier New" w:eastAsia="Times New Roman" w:hAnsi="Courier New" w:cs="Courier New"/>
@@ -3719,7 +3610,6 @@
         </w:rPr>
         <w:t xml:space="preserve">choice = </w:t>
       </w:r>
-      <w:proofErr w:type="gramStart"/>
       <w:r>
         <w:rPr>
           <w:rFonts w:ascii="Courier New" w:eastAsia="Times New Roman" w:hAnsi="Courier New" w:cs="Courier New"/>
@@ -3738,7 +3628,6 @@
         </w:rPr>
         <w:t>(</w:t>
       </w:r>
-      <w:proofErr w:type="gramEnd"/>
       <w:r>
         <w:rPr>
           <w:rFonts w:ascii="Courier New" w:eastAsia="Times New Roman" w:hAnsi="Courier New" w:cs="Courier New"/>
@@ -3796,7 +3685,6 @@
         </w:rPr>
         <w:t xml:space="preserve">num1 = </w:t>
       </w:r>
-      <w:proofErr w:type="gramStart"/>
       <w:r>
         <w:rPr>
           <w:rFonts w:ascii="Courier New" w:eastAsia="Times New Roman" w:hAnsi="Courier New" w:cs="Courier New"/>
@@ -3815,7 +3703,6 @@
         </w:rPr>
         <w:t>(</w:t>
       </w:r>
-      <w:proofErr w:type="gramEnd"/>
       <w:r>
         <w:rPr>
           <w:rFonts w:ascii="Courier New" w:eastAsia="Times New Roman" w:hAnsi="Courier New" w:cs="Courier New"/>
@@ -3876,7 +3763,6 @@
         </w:rPr>
         <w:t xml:space="preserve">num2 = </w:t>
       </w:r>
-      <w:proofErr w:type="gramStart"/>
       <w:r>
         <w:rPr>
           <w:rFonts w:ascii="Courier New" w:eastAsia="Times New Roman" w:hAnsi="Courier New" w:cs="Courier New"/>
@@ -3895,7 +3781,6 @@
         </w:rPr>
         <w:t>(</w:t>
       </w:r>
-      <w:proofErr w:type="gramEnd"/>
       <w:r>
         <w:rPr>
           <w:rFonts w:ascii="Courier New" w:eastAsia="Times New Roman" w:hAnsi="Courier New" w:cs="Courier New"/>
@@ -4020,27 +3905,7 @@
           <w:sz w:val="21"/>
           <w:szCs w:val="21"/>
         </w:rPr>
-        <w:t xml:space="preserve">    result = </w:t>
-      </w:r>
-      <w:proofErr w:type="gramStart"/>
-      <w:r>
-        <w:rPr>
-          <w:rFonts w:ascii="Courier New" w:eastAsia="Times New Roman" w:hAnsi="Courier New" w:cs="Courier New"/>
-          <w:color w:val="000000"/>
-          <w:sz w:val="21"/>
-          <w:szCs w:val="21"/>
-        </w:rPr>
-        <w:t>add(</w:t>
-      </w:r>
-      <w:proofErr w:type="gramEnd"/>
-      <w:r>
-        <w:rPr>
-          <w:rFonts w:ascii="Courier New" w:eastAsia="Times New Roman" w:hAnsi="Courier New" w:cs="Courier New"/>
-          <w:color w:val="000000"/>
-          <w:sz w:val="21"/>
-          <w:szCs w:val="21"/>
-        </w:rPr>
-        <w:t>num1, num2)</w:t>
+        <w:t>    result = add(num1, num2)</w:t>
       </w:r>
     </w:p>
     <w:p>
@@ -4180,7 +4045,6 @@
           <w:szCs w:val="21"/>
         </w:rPr>
       </w:pPr>
-      <w:proofErr w:type="spellStart"/>
       <w:r>
         <w:rPr>
           <w:rFonts w:ascii="Courier New" w:eastAsia="Times New Roman" w:hAnsi="Courier New" w:cs="Courier New"/>
@@ -4190,7 +4054,6 @@
         </w:rPr>
         <w:t>elif</w:t>
       </w:r>
-      <w:proofErr w:type="spellEnd"/>
       <w:r>
         <w:rPr>
           <w:rFonts w:ascii="Courier New" w:eastAsia="Times New Roman" w:hAnsi="Courier New" w:cs="Courier New"/>
@@ -4240,27 +4103,7 @@
           <w:sz w:val="21"/>
           <w:szCs w:val="21"/>
         </w:rPr>
-        <w:t xml:space="preserve">    result = </w:t>
-      </w:r>
-      <w:proofErr w:type="gramStart"/>
-      <w:r>
-        <w:rPr>
-          <w:rFonts w:ascii="Courier New" w:eastAsia="Times New Roman" w:hAnsi="Courier New" w:cs="Courier New"/>
-          <w:color w:val="000000"/>
-          <w:sz w:val="21"/>
-          <w:szCs w:val="21"/>
-        </w:rPr>
-        <w:t>subtract(</w:t>
-      </w:r>
-      <w:proofErr w:type="gramEnd"/>
-      <w:r>
-        <w:rPr>
-          <w:rFonts w:ascii="Courier New" w:eastAsia="Times New Roman" w:hAnsi="Courier New" w:cs="Courier New"/>
-          <w:color w:val="000000"/>
-          <w:sz w:val="21"/>
-          <w:szCs w:val="21"/>
-        </w:rPr>
-        <w:t>num1, num2)</w:t>
+        <w:t>    result = subtract(num1, num2)</w:t>
       </w:r>
     </w:p>
     <w:p>
@@ -4400,7 +4243,6 @@
           <w:szCs w:val="21"/>
         </w:rPr>
       </w:pPr>
-      <w:proofErr w:type="spellStart"/>
       <w:r>
         <w:rPr>
           <w:rFonts w:ascii="Courier New" w:eastAsia="Times New Roman" w:hAnsi="Courier New" w:cs="Courier New"/>
@@ -4410,7 +4252,6 @@
         </w:rPr>
         <w:t>elif</w:t>
       </w:r>
-      <w:proofErr w:type="spellEnd"/>
       <w:r>
         <w:rPr>
           <w:rFonts w:ascii="Courier New" w:eastAsia="Times New Roman" w:hAnsi="Courier New" w:cs="Courier New"/>
@@ -4460,27 +4301,7 @@
           <w:sz w:val="21"/>
           <w:szCs w:val="21"/>
         </w:rPr>
-        <w:t xml:space="preserve">    result = </w:t>
-      </w:r>
-      <w:proofErr w:type="gramStart"/>
-      <w:r>
-        <w:rPr>
-          <w:rFonts w:ascii="Courier New" w:eastAsia="Times New Roman" w:hAnsi="Courier New" w:cs="Courier New"/>
-          <w:color w:val="000000"/>
-          <w:sz w:val="21"/>
-          <w:szCs w:val="21"/>
-        </w:rPr>
-        <w:t>multiply(</w:t>
-      </w:r>
-      <w:proofErr w:type="gramEnd"/>
-      <w:r>
-        <w:rPr>
-          <w:rFonts w:ascii="Courier New" w:eastAsia="Times New Roman" w:hAnsi="Courier New" w:cs="Courier New"/>
-          <w:color w:val="000000"/>
-          <w:sz w:val="21"/>
-          <w:szCs w:val="21"/>
-        </w:rPr>
-        <w:t>num1, num2)</w:t>
+        <w:t>    result = multiply(num1, num2)</w:t>
       </w:r>
     </w:p>
     <w:p>
@@ -4620,7 +4441,6 @@
           <w:szCs w:val="21"/>
         </w:rPr>
       </w:pPr>
-      <w:proofErr w:type="spellStart"/>
       <w:r>
         <w:rPr>
           <w:rFonts w:ascii="Courier New" w:eastAsia="Times New Roman" w:hAnsi="Courier New" w:cs="Courier New"/>
@@ -4630,7 +4450,6 @@
         </w:rPr>
         <w:t>elif</w:t>
       </w:r>
-      <w:proofErr w:type="spellEnd"/>
       <w:r>
         <w:rPr>
           <w:rFonts w:ascii="Courier New" w:eastAsia="Times New Roman" w:hAnsi="Courier New" w:cs="Courier New"/>
@@ -4680,27 +4499,7 @@
           <w:sz w:val="21"/>
           <w:szCs w:val="21"/>
         </w:rPr>
-        <w:t xml:space="preserve">    result = </w:t>
-      </w:r>
-      <w:proofErr w:type="gramStart"/>
-      <w:r>
-        <w:rPr>
-          <w:rFonts w:ascii="Courier New" w:eastAsia="Times New Roman" w:hAnsi="Courier New" w:cs="Courier New"/>
-          <w:color w:val="000000"/>
-          <w:sz w:val="21"/>
-          <w:szCs w:val="21"/>
-        </w:rPr>
-        <w:t>divide(</w:t>
-      </w:r>
-      <w:proofErr w:type="gramEnd"/>
-      <w:r>
-        <w:rPr>
-          <w:rFonts w:ascii="Courier New" w:eastAsia="Times New Roman" w:hAnsi="Courier New" w:cs="Courier New"/>
-          <w:color w:val="000000"/>
-          <w:sz w:val="21"/>
-          <w:szCs w:val="21"/>
-        </w:rPr>
-        <w:t>num1, num2)</w:t>
+        <w:t>    result = divide(num1, num2)</w:t>
       </w:r>
     </w:p>
     <w:p>
@@ -4882,7 +4681,6 @@
         </w:rPr>
         <w:t xml:space="preserve">    </w:t>
       </w:r>
-      <w:proofErr w:type="gramStart"/>
       <w:r>
         <w:rPr>
           <w:rFonts w:ascii="Courier New" w:eastAsia="Times New Roman" w:hAnsi="Courier New" w:cs="Courier New"/>
@@ -4901,7 +4699,6 @@
         </w:rPr>
         <w:t>(</w:t>
       </w:r>
-      <w:proofErr w:type="gramEnd"/>
       <w:r>
         <w:rPr>
           <w:rFonts w:ascii="Courier New" w:eastAsia="Times New Roman" w:hAnsi="Courier New" w:cs="Courier New"/>
@@ -5478,19 +5275,8 @@
           <w:sz w:val="21"/>
           <w:szCs w:val="21"/>
         </w:rPr>
-        <w:t xml:space="preserve"> </w:t>
-      </w:r>
-      <w:proofErr w:type="gramStart"/>
-      <w:r>
-        <w:rPr>
-          <w:rFonts w:ascii="Courier New" w:eastAsia="Times New Roman" w:hAnsi="Courier New" w:cs="Courier New"/>
-          <w:color w:val="000000"/>
-          <w:sz w:val="21"/>
-          <w:szCs w:val="21"/>
-        </w:rPr>
-        <w:t>random</w:t>
-      </w:r>
-      <w:proofErr w:type="gramEnd"/>
+        <w:t xml:space="preserve"> random</w:t>
+      </w:r>
     </w:p>
     <w:p>
       <w:pPr>
@@ -5513,29 +5299,7 @@
           <w:sz w:val="21"/>
           <w:szCs w:val="21"/>
         </w:rPr>
-        <w:t xml:space="preserve">number = </w:t>
-      </w:r>
-      <w:proofErr w:type="spellStart"/>
-      <w:proofErr w:type="gramStart"/>
-      <w:r>
-        <w:rPr>
-          <w:rFonts w:ascii="Courier New" w:eastAsia="Times New Roman" w:hAnsi="Courier New" w:cs="Courier New"/>
-          <w:color w:val="000000"/>
-          <w:sz w:val="21"/>
-          <w:szCs w:val="21"/>
-        </w:rPr>
-        <w:t>random.randint</w:t>
-      </w:r>
-      <w:proofErr w:type="spellEnd"/>
-      <w:proofErr w:type="gramEnd"/>
-      <w:r>
-        <w:rPr>
-          <w:rFonts w:ascii="Courier New" w:eastAsia="Times New Roman" w:hAnsi="Courier New" w:cs="Courier New"/>
-          <w:color w:val="000000"/>
-          <w:sz w:val="21"/>
-          <w:szCs w:val="21"/>
-        </w:rPr>
-        <w:t>(</w:t>
+        <w:t>number = random.randint(</w:t>
       </w:r>
       <w:r>
         <w:rPr>
@@ -5681,7 +5445,6 @@
         </w:rPr>
         <w:t xml:space="preserve">    guess = </w:t>
       </w:r>
-      <w:proofErr w:type="gramStart"/>
       <w:r>
         <w:rPr>
           <w:rFonts w:ascii="Courier New" w:eastAsia="Times New Roman" w:hAnsi="Courier New" w:cs="Courier New"/>
@@ -5700,7 +5463,6 @@
         </w:rPr>
         <w:t>(</w:t>
       </w:r>
-      <w:proofErr w:type="gramEnd"/>
       <w:r>
         <w:rPr>
           <w:rFonts w:ascii="Courier New" w:eastAsia="Times New Roman" w:hAnsi="Courier New" w:cs="Courier New"/>
@@ -5836,7 +5598,6 @@
         </w:rPr>
         <w:t xml:space="preserve">        </w:t>
       </w:r>
-      <w:proofErr w:type="gramStart"/>
       <w:r>
         <w:rPr>
           <w:rFonts w:ascii="Courier New" w:eastAsia="Times New Roman" w:hAnsi="Courier New" w:cs="Courier New"/>
@@ -5855,8 +5616,6 @@
         </w:rPr>
         <w:t>(</w:t>
       </w:r>
-      <w:proofErr w:type="spellStart"/>
-      <w:proofErr w:type="gramEnd"/>
       <w:r>
         <w:rPr>
           <w:rFonts w:ascii="Courier New" w:eastAsia="Times New Roman" w:hAnsi="Courier New" w:cs="Courier New"/>
@@ -5873,17 +5632,7 @@
           <w:sz w:val="21"/>
           <w:szCs w:val="21"/>
         </w:rPr>
-        <w:t>"You</w:t>
-      </w:r>
-      <w:proofErr w:type="spellEnd"/>
-      <w:r>
-        <w:rPr>
-          <w:rFonts w:ascii="Courier New" w:eastAsia="Times New Roman" w:hAnsi="Courier New" w:cs="Courier New"/>
-          <w:color w:val="A31515"/>
-          <w:sz w:val="21"/>
-          <w:szCs w:val="21"/>
-        </w:rPr>
-        <w:t xml:space="preserve"> guessed it in </w:t>
+        <w:t xml:space="preserve">"You guessed it in </w:t>
       </w:r>
       <w:r>
         <w:rPr>
@@ -5969,7 +5718,6 @@
         </w:rPr>
         <w:t xml:space="preserve">    </w:t>
       </w:r>
-      <w:proofErr w:type="spellStart"/>
       <w:r>
         <w:rPr>
           <w:rFonts w:ascii="Courier New" w:eastAsia="Times New Roman" w:hAnsi="Courier New" w:cs="Courier New"/>
@@ -5979,7 +5727,6 @@
         </w:rPr>
         <w:t>elif</w:t>
       </w:r>
-      <w:proofErr w:type="spellEnd"/>
       <w:r>
         <w:rPr>
           <w:rFonts w:ascii="Courier New" w:eastAsia="Times New Roman" w:hAnsi="Courier New" w:cs="Courier New"/>
@@ -6013,7 +5760,6 @@
         </w:rPr>
         <w:t xml:space="preserve">        </w:t>
       </w:r>
-      <w:proofErr w:type="gramStart"/>
       <w:r>
         <w:rPr>
           <w:rFonts w:ascii="Courier New" w:eastAsia="Times New Roman" w:hAnsi="Courier New" w:cs="Courier New"/>
@@ -6032,7 +5778,6 @@
         </w:rPr>
         <w:t>(</w:t>
       </w:r>
-      <w:proofErr w:type="gramEnd"/>
       <w:r>
         <w:rPr>
           <w:rFonts w:ascii="Courier New" w:eastAsia="Times New Roman" w:hAnsi="Courier New" w:cs="Courier New"/>
@@ -6117,7 +5862,6 @@
         </w:rPr>
         <w:t xml:space="preserve">        </w:t>
       </w:r>
-      <w:proofErr w:type="gramStart"/>
       <w:r>
         <w:rPr>
           <w:rFonts w:ascii="Courier New" w:eastAsia="Times New Roman" w:hAnsi="Courier New" w:cs="Courier New"/>
@@ -6136,7 +5880,6 @@
         </w:rPr>
         <w:t>(</w:t>
       </w:r>
-      <w:proofErr w:type="gramEnd"/>
       <w:r>
         <w:rPr>
           <w:rFonts w:ascii="Courier New" w:eastAsia="Times New Roman" w:hAnsi="Courier New" w:cs="Courier New"/>
@@ -6211,6 +5954,7 @@
           <w:rFonts w:asciiTheme="majorBidi" w:hAnsiTheme="majorBidi" w:cstheme="majorBidi"/>
           <w:b/>
           <w:bCs/>
+          <w:noProof/>
           <w:sz w:val="28"/>
           <w:szCs w:val="28"/>
         </w:rPr>
@@ -6364,7 +6108,6 @@
         </w:rPr>
         <w:t xml:space="preserve"> </w:t>
       </w:r>
-      <w:proofErr w:type="spellStart"/>
       <w:r>
         <w:rPr>
           <w:rFonts w:ascii="Courier New" w:eastAsia="Times New Roman" w:hAnsi="Courier New" w:cs="Courier New"/>
@@ -6374,7 +6117,6 @@
         </w:rPr>
         <w:t>is_palindrome</w:t>
       </w:r>
-      <w:proofErr w:type="spellEnd"/>
       <w:r>
         <w:rPr>
           <w:rFonts w:ascii="Courier New" w:eastAsia="Times New Roman" w:hAnsi="Courier New" w:cs="Courier New"/>
@@ -6424,29 +6166,7 @@
           <w:sz w:val="21"/>
           <w:szCs w:val="21"/>
         </w:rPr>
-        <w:t xml:space="preserve">    string = </w:t>
-      </w:r>
-      <w:proofErr w:type="spellStart"/>
-      <w:proofErr w:type="gramStart"/>
-      <w:r>
-        <w:rPr>
-          <w:rFonts w:ascii="Courier New" w:eastAsia="Times New Roman" w:hAnsi="Courier New" w:cs="Courier New"/>
-          <w:color w:val="000000"/>
-          <w:sz w:val="21"/>
-          <w:szCs w:val="21"/>
-        </w:rPr>
-        <w:t>string.lower</w:t>
-      </w:r>
-      <w:proofErr w:type="spellEnd"/>
-      <w:proofErr w:type="gramEnd"/>
-      <w:r>
-        <w:rPr>
-          <w:rFonts w:ascii="Courier New" w:eastAsia="Times New Roman" w:hAnsi="Courier New" w:cs="Courier New"/>
-          <w:color w:val="000000"/>
-          <w:sz w:val="21"/>
-          <w:szCs w:val="21"/>
-        </w:rPr>
-        <w:t>()</w:t>
+        <w:t>    string = string.lower()</w:t>
       </w:r>
     </w:p>
     <w:p>
@@ -6470,39 +6190,8 @@
           <w:sz w:val="21"/>
           <w:szCs w:val="21"/>
         </w:rPr>
-        <w:t xml:space="preserve">    </w:t>
-      </w:r>
-      <w:proofErr w:type="spellStart"/>
-      <w:r>
-        <w:rPr>
-          <w:rFonts w:ascii="Courier New" w:eastAsia="Times New Roman" w:hAnsi="Courier New" w:cs="Courier New"/>
-          <w:color w:val="000000"/>
-          <w:sz w:val="21"/>
-          <w:szCs w:val="21"/>
-        </w:rPr>
-        <w:t>reversed_string</w:t>
-      </w:r>
-      <w:proofErr w:type="spellEnd"/>
-      <w:r>
-        <w:rPr>
-          <w:rFonts w:ascii="Courier New" w:eastAsia="Times New Roman" w:hAnsi="Courier New" w:cs="Courier New"/>
-          <w:color w:val="000000"/>
-          <w:sz w:val="21"/>
-          <w:szCs w:val="21"/>
-        </w:rPr>
-        <w:t xml:space="preserve"> = string</w:t>
-      </w:r>
-      <w:proofErr w:type="gramStart"/>
-      <w:r>
-        <w:rPr>
-          <w:rFonts w:ascii="Courier New" w:eastAsia="Times New Roman" w:hAnsi="Courier New" w:cs="Courier New"/>
-          <w:color w:val="000000"/>
-          <w:sz w:val="21"/>
-          <w:szCs w:val="21"/>
-        </w:rPr>
-        <w:t>[::</w:t>
-      </w:r>
-      <w:proofErr w:type="gramEnd"/>
+        <w:t>    reversed_string = string[::</w:t>
+      </w:r>
       <w:r>
         <w:rPr>
           <w:rFonts w:ascii="Courier New" w:eastAsia="Times New Roman" w:hAnsi="Courier New" w:cs="Courier New"/>
@@ -6561,19 +6250,8 @@
           <w:sz w:val="21"/>
           <w:szCs w:val="21"/>
         </w:rPr>
-        <w:t xml:space="preserve"> string == </w:t>
-      </w:r>
-      <w:proofErr w:type="spellStart"/>
-      <w:r>
-        <w:rPr>
-          <w:rFonts w:ascii="Courier New" w:eastAsia="Times New Roman" w:hAnsi="Courier New" w:cs="Courier New"/>
-          <w:color w:val="000000"/>
-          <w:sz w:val="21"/>
-          <w:szCs w:val="21"/>
-        </w:rPr>
-        <w:t>reversed_string</w:t>
-      </w:r>
-      <w:proofErr w:type="spellEnd"/>
+        <w:t xml:space="preserve"> string == reversed_string</w:t>
+      </w:r>
     </w:p>
     <w:p>
       <w:pPr>
@@ -6598,7 +6276,6 @@
         </w:rPr>
         <w:t xml:space="preserve">string = </w:t>
       </w:r>
-      <w:proofErr w:type="gramStart"/>
       <w:r>
         <w:rPr>
           <w:rFonts w:ascii="Courier New" w:eastAsia="Times New Roman" w:hAnsi="Courier New" w:cs="Courier New"/>
@@ -6617,7 +6294,6 @@
         </w:rPr>
         <w:t>(</w:t>
       </w:r>
-      <w:proofErr w:type="gramEnd"/>
       <w:r>
         <w:rPr>
           <w:rFonts w:ascii="Courier New" w:eastAsia="Times New Roman" w:hAnsi="Courier New" w:cs="Courier New"/>
@@ -6667,27 +6343,7 @@
           <w:sz w:val="21"/>
           <w:szCs w:val="21"/>
         </w:rPr>
-        <w:t xml:space="preserve"> </w:t>
-      </w:r>
-      <w:proofErr w:type="spellStart"/>
-      <w:r>
-        <w:rPr>
-          <w:rFonts w:ascii="Courier New" w:eastAsia="Times New Roman" w:hAnsi="Courier New" w:cs="Courier New"/>
-          <w:color w:val="000000"/>
-          <w:sz w:val="21"/>
-          <w:szCs w:val="21"/>
-        </w:rPr>
-        <w:t>is_palindrome</w:t>
-      </w:r>
-      <w:proofErr w:type="spellEnd"/>
-      <w:r>
-        <w:rPr>
-          <w:rFonts w:ascii="Courier New" w:eastAsia="Times New Roman" w:hAnsi="Courier New" w:cs="Courier New"/>
-          <w:color w:val="000000"/>
-          <w:sz w:val="21"/>
-          <w:szCs w:val="21"/>
-        </w:rPr>
-        <w:t>(string):</w:t>
+        <w:t xml:space="preserve"> is_palindrome(string):</w:t>
       </w:r>
     </w:p>
     <w:p>
@@ -6964,6 +6620,7 @@
           <w:rFonts w:asciiTheme="majorBidi" w:hAnsiTheme="majorBidi" w:cstheme="majorBidi"/>
           <w:b/>
           <w:bCs/>
+          <w:noProof/>
           <w:sz w:val="28"/>
           <w:szCs w:val="28"/>
         </w:rPr>
@@ -7061,23 +6718,7 @@
           <w:rFonts w:asciiTheme="majorBidi" w:eastAsia="Calibri" w:hAnsiTheme="majorBidi" w:cstheme="majorBidi"/>
           <w:sz w:val="26"/>
         </w:rPr>
-        <w:t xml:space="preserve">Create a program that counts the frequency of words </w:t>
-      </w:r>
-      <w:proofErr w:type="gramStart"/>
-      <w:r>
-        <w:rPr>
-          <w:rFonts w:asciiTheme="majorBidi" w:eastAsia="Calibri" w:hAnsiTheme="majorBidi" w:cstheme="majorBidi"/>
-          <w:sz w:val="26"/>
-        </w:rPr>
-        <w:t>in a given</w:t>
-      </w:r>
-      <w:proofErr w:type="gramEnd"/>
-      <w:r>
-        <w:rPr>
-          <w:rFonts w:asciiTheme="majorBidi" w:eastAsia="Calibri" w:hAnsiTheme="majorBidi" w:cstheme="majorBidi"/>
-          <w:sz w:val="26"/>
-        </w:rPr>
-        <w:t xml:space="preserve"> text file or input string.</w:t>
+        <w:t>Create a program that counts the frequency of words in a given text file or input string.</w:t>
       </w:r>
     </w:p>
     <w:p>
@@ -7148,7 +6789,6 @@
         </w:rPr>
         <w:t xml:space="preserve"> </w:t>
       </w:r>
-      <w:proofErr w:type="spellStart"/>
       <w:r>
         <w:rPr>
           <w:rFonts w:ascii="Courier New" w:eastAsia="Times New Roman" w:hAnsi="Courier New" w:cs="Courier New"/>
@@ -7158,7 +6798,6 @@
         </w:rPr>
         <w:t>word_frequency</w:t>
       </w:r>
-      <w:proofErr w:type="spellEnd"/>
       <w:r>
         <w:rPr>
           <w:rFonts w:ascii="Courier New" w:eastAsia="Times New Roman" w:hAnsi="Courier New" w:cs="Courier New"/>
@@ -7208,29 +6847,7 @@
           <w:sz w:val="21"/>
           <w:szCs w:val="21"/>
         </w:rPr>
-        <w:t xml:space="preserve">    words = </w:t>
-      </w:r>
-      <w:proofErr w:type="spellStart"/>
-      <w:proofErr w:type="gramStart"/>
-      <w:r>
-        <w:rPr>
-          <w:rFonts w:ascii="Courier New" w:eastAsia="Times New Roman" w:hAnsi="Courier New" w:cs="Courier New"/>
-          <w:color w:val="000000"/>
-          <w:sz w:val="21"/>
-          <w:szCs w:val="21"/>
-        </w:rPr>
-        <w:t>text.split</w:t>
-      </w:r>
-      <w:proofErr w:type="spellEnd"/>
-      <w:proofErr w:type="gramEnd"/>
-      <w:r>
-        <w:rPr>
-          <w:rFonts w:ascii="Courier New" w:eastAsia="Times New Roman" w:hAnsi="Courier New" w:cs="Courier New"/>
-          <w:color w:val="000000"/>
-          <w:sz w:val="21"/>
-          <w:szCs w:val="21"/>
-        </w:rPr>
-        <w:t>()</w:t>
+        <w:t>    words = text.split()</w:t>
       </w:r>
     </w:p>
     <w:p>
@@ -7254,27 +6871,7 @@
           <w:sz w:val="21"/>
           <w:szCs w:val="21"/>
         </w:rPr>
-        <w:t xml:space="preserve">    </w:t>
-      </w:r>
-      <w:proofErr w:type="spellStart"/>
-      <w:r>
-        <w:rPr>
-          <w:rFonts w:ascii="Courier New" w:eastAsia="Times New Roman" w:hAnsi="Courier New" w:cs="Courier New"/>
-          <w:color w:val="000000"/>
-          <w:sz w:val="21"/>
-          <w:szCs w:val="21"/>
-        </w:rPr>
-        <w:t>word_count</w:t>
-      </w:r>
-      <w:proofErr w:type="spellEnd"/>
-      <w:r>
-        <w:rPr>
-          <w:rFonts w:ascii="Courier New" w:eastAsia="Times New Roman" w:hAnsi="Courier New" w:cs="Courier New"/>
-          <w:color w:val="000000"/>
-          <w:sz w:val="21"/>
-          <w:szCs w:val="21"/>
-        </w:rPr>
-        <w:t xml:space="preserve"> = {}</w:t>
+        <w:t>    word_count = {}</w:t>
       </w:r>
     </w:p>
     <w:p>
@@ -7394,27 +6991,7 @@
           <w:sz w:val="21"/>
           <w:szCs w:val="21"/>
         </w:rPr>
-        <w:t xml:space="preserve"> </w:t>
-      </w:r>
-      <w:proofErr w:type="spellStart"/>
-      <w:r>
-        <w:rPr>
-          <w:rFonts w:ascii="Courier New" w:eastAsia="Times New Roman" w:hAnsi="Courier New" w:cs="Courier New"/>
-          <w:color w:val="000000"/>
-          <w:sz w:val="21"/>
-          <w:szCs w:val="21"/>
-        </w:rPr>
-        <w:t>word_count</w:t>
-      </w:r>
-      <w:proofErr w:type="spellEnd"/>
-      <w:r>
-        <w:rPr>
-          <w:rFonts w:ascii="Courier New" w:eastAsia="Times New Roman" w:hAnsi="Courier New" w:cs="Courier New"/>
-          <w:color w:val="000000"/>
-          <w:sz w:val="21"/>
-          <w:szCs w:val="21"/>
-        </w:rPr>
-        <w:t>:</w:t>
+        <w:t xml:space="preserve"> word_count:</w:t>
       </w:r>
     </w:p>
     <w:p>
@@ -7438,27 +7015,7 @@
           <w:sz w:val="21"/>
           <w:szCs w:val="21"/>
         </w:rPr>
-        <w:t xml:space="preserve">            </w:t>
-      </w:r>
-      <w:proofErr w:type="spellStart"/>
-      <w:r>
-        <w:rPr>
-          <w:rFonts w:ascii="Courier New" w:eastAsia="Times New Roman" w:hAnsi="Courier New" w:cs="Courier New"/>
-          <w:color w:val="000000"/>
-          <w:sz w:val="21"/>
-          <w:szCs w:val="21"/>
-        </w:rPr>
-        <w:t>word_count</w:t>
-      </w:r>
-      <w:proofErr w:type="spellEnd"/>
-      <w:r>
-        <w:rPr>
-          <w:rFonts w:ascii="Courier New" w:eastAsia="Times New Roman" w:hAnsi="Courier New" w:cs="Courier New"/>
-          <w:color w:val="000000"/>
-          <w:sz w:val="21"/>
-          <w:szCs w:val="21"/>
-        </w:rPr>
-        <w:t xml:space="preserve">[word] += </w:t>
+        <w:t xml:space="preserve">            word_count[word] += </w:t>
       </w:r>
       <w:r>
         <w:rPr>
@@ -7533,27 +7090,7 @@
           <w:sz w:val="21"/>
           <w:szCs w:val="21"/>
         </w:rPr>
-        <w:t xml:space="preserve">            </w:t>
-      </w:r>
-      <w:proofErr w:type="spellStart"/>
-      <w:r>
-        <w:rPr>
-          <w:rFonts w:ascii="Courier New" w:eastAsia="Times New Roman" w:hAnsi="Courier New" w:cs="Courier New"/>
-          <w:color w:val="000000"/>
-          <w:sz w:val="21"/>
-          <w:szCs w:val="21"/>
-        </w:rPr>
-        <w:t>word_count</w:t>
-      </w:r>
-      <w:proofErr w:type="spellEnd"/>
-      <w:r>
-        <w:rPr>
-          <w:rFonts w:ascii="Courier New" w:eastAsia="Times New Roman" w:hAnsi="Courier New" w:cs="Courier New"/>
-          <w:color w:val="000000"/>
-          <w:sz w:val="21"/>
-          <w:szCs w:val="21"/>
-        </w:rPr>
-        <w:t xml:space="preserve">[word] = </w:t>
+        <w:t xml:space="preserve">            word_count[word] = </w:t>
       </w:r>
       <w:r>
         <w:rPr>
@@ -7604,30 +7141,8 @@
           <w:sz w:val="21"/>
           <w:szCs w:val="21"/>
         </w:rPr>
-        <w:t xml:space="preserve"> </w:t>
-      </w:r>
-      <w:proofErr w:type="spellStart"/>
-      <w:r>
-        <w:rPr>
-          <w:rFonts w:ascii="Courier New" w:eastAsia="Times New Roman" w:hAnsi="Courier New" w:cs="Courier New"/>
-          <w:color w:val="000000"/>
-          <w:sz w:val="21"/>
-          <w:szCs w:val="21"/>
-        </w:rPr>
-        <w:t>word_</w:t>
-      </w:r>
-      <w:proofErr w:type="gramStart"/>
-      <w:r>
-        <w:rPr>
-          <w:rFonts w:ascii="Courier New" w:eastAsia="Times New Roman" w:hAnsi="Courier New" w:cs="Courier New"/>
-          <w:color w:val="000000"/>
-          <w:sz w:val="21"/>
-          <w:szCs w:val="21"/>
-        </w:rPr>
-        <w:t>count</w:t>
-      </w:r>
-      <w:proofErr w:type="spellEnd"/>
-      <w:proofErr w:type="gramEnd"/>
+        <w:t xml:space="preserve"> word_count</w:t>
+      </w:r>
     </w:p>
     <w:p>
       <w:pPr>
@@ -7731,27 +7246,7 @@
           <w:sz w:val="21"/>
           <w:szCs w:val="21"/>
         </w:rPr>
-        <w:t>(</w:t>
-      </w:r>
-      <w:proofErr w:type="spellStart"/>
-      <w:r>
-        <w:rPr>
-          <w:rFonts w:ascii="Courier New" w:eastAsia="Times New Roman" w:hAnsi="Courier New" w:cs="Courier New"/>
-          <w:color w:val="000000"/>
-          <w:sz w:val="21"/>
-          <w:szCs w:val="21"/>
-        </w:rPr>
-        <w:t>word_frequency</w:t>
-      </w:r>
-      <w:proofErr w:type="spellEnd"/>
-      <w:r>
-        <w:rPr>
-          <w:rFonts w:ascii="Courier New" w:eastAsia="Times New Roman" w:hAnsi="Courier New" w:cs="Courier New"/>
-          <w:color w:val="000000"/>
-          <w:sz w:val="21"/>
-          <w:szCs w:val="21"/>
-        </w:rPr>
-        <w:t>(text))</w:t>
+        <w:t>(word_frequency(text))</w:t>
       </w:r>
     </w:p>
     <w:p>
@@ -7837,6 +7332,7 @@
           <w:rFonts w:asciiTheme="majorBidi" w:hAnsiTheme="majorBidi" w:cstheme="majorBidi"/>
           <w:b/>
           <w:bCs/>
+          <w:noProof/>
           <w:sz w:val="28"/>
           <w:szCs w:val="28"/>
         </w:rPr>
@@ -7988,47 +7484,26 @@
           <w:sz w:val="21"/>
           <w:szCs w:val="21"/>
         </w:rPr>
+        <w:t xml:space="preserve"> i </w:t>
+      </w:r>
+      <w:r>
+        <w:rPr>
+          <w:rFonts w:ascii="Courier New" w:eastAsia="Times New Roman" w:hAnsi="Courier New" w:cs="Courier New"/>
+          <w:color w:val="0000FF"/>
+          <w:sz w:val="21"/>
+          <w:szCs w:val="21"/>
+        </w:rPr>
+        <w:t>in</w:t>
+      </w:r>
+      <w:r>
+        <w:rPr>
+          <w:rFonts w:ascii="Courier New" w:eastAsia="Times New Roman" w:hAnsi="Courier New" w:cs="Courier New"/>
+          <w:color w:val="000000"/>
+          <w:sz w:val="21"/>
+          <w:szCs w:val="21"/>
+        </w:rPr>
         <w:t xml:space="preserve"> </w:t>
       </w:r>
-      <w:proofErr w:type="spellStart"/>
-      <w:r>
-        <w:rPr>
-          <w:rFonts w:ascii="Courier New" w:eastAsia="Times New Roman" w:hAnsi="Courier New" w:cs="Courier New"/>
-          <w:color w:val="000000"/>
-          <w:sz w:val="21"/>
-          <w:szCs w:val="21"/>
-        </w:rPr>
-        <w:t>i</w:t>
-      </w:r>
-      <w:proofErr w:type="spellEnd"/>
-      <w:r>
-        <w:rPr>
-          <w:rFonts w:ascii="Courier New" w:eastAsia="Times New Roman" w:hAnsi="Courier New" w:cs="Courier New"/>
-          <w:color w:val="000000"/>
-          <w:sz w:val="21"/>
-          <w:szCs w:val="21"/>
-        </w:rPr>
-        <w:t xml:space="preserve"> </w:t>
-      </w:r>
-      <w:r>
-        <w:rPr>
-          <w:rFonts w:ascii="Courier New" w:eastAsia="Times New Roman" w:hAnsi="Courier New" w:cs="Courier New"/>
-          <w:color w:val="0000FF"/>
-          <w:sz w:val="21"/>
-          <w:szCs w:val="21"/>
-        </w:rPr>
-        <w:t>in</w:t>
-      </w:r>
-      <w:r>
-        <w:rPr>
-          <w:rFonts w:ascii="Courier New" w:eastAsia="Times New Roman" w:hAnsi="Courier New" w:cs="Courier New"/>
-          <w:color w:val="000000"/>
-          <w:sz w:val="21"/>
-          <w:szCs w:val="21"/>
-        </w:rPr>
-        <w:t xml:space="preserve"> </w:t>
-      </w:r>
-      <w:proofErr w:type="gramStart"/>
       <w:r>
         <w:rPr>
           <w:rFonts w:ascii="Courier New" w:eastAsia="Times New Roman" w:hAnsi="Courier New" w:cs="Courier New"/>
@@ -8047,7 +7522,6 @@
         </w:rPr>
         <w:t>(</w:t>
       </w:r>
-      <w:proofErr w:type="gramEnd"/>
       <w:r>
         <w:rPr>
           <w:rFonts w:ascii="Courier New" w:eastAsia="Times New Roman" w:hAnsi="Courier New" w:cs="Courier New"/>
@@ -8124,64 +7598,44 @@
           <w:sz w:val="21"/>
           <w:szCs w:val="21"/>
         </w:rPr>
+        <w:t xml:space="preserve"> i % </w:t>
+      </w:r>
+      <w:r>
+        <w:rPr>
+          <w:rFonts w:ascii="Courier New" w:eastAsia="Times New Roman" w:hAnsi="Courier New" w:cs="Courier New"/>
+          <w:color w:val="116644"/>
+          <w:sz w:val="21"/>
+          <w:szCs w:val="21"/>
+        </w:rPr>
+        <w:t>3</w:t>
+      </w:r>
+      <w:r>
+        <w:rPr>
+          <w:rFonts w:ascii="Courier New" w:eastAsia="Times New Roman" w:hAnsi="Courier New" w:cs="Courier New"/>
+          <w:color w:val="000000"/>
+          <w:sz w:val="21"/>
+          <w:szCs w:val="21"/>
+        </w:rPr>
+        <w:t xml:space="preserve"> == </w:t>
+      </w:r>
+      <w:r>
+        <w:rPr>
+          <w:rFonts w:ascii="Courier New" w:eastAsia="Times New Roman" w:hAnsi="Courier New" w:cs="Courier New"/>
+          <w:color w:val="116644"/>
+          <w:sz w:val="21"/>
+          <w:szCs w:val="21"/>
+        </w:rPr>
+        <w:t>0</w:t>
+      </w:r>
+      <w:r>
+        <w:rPr>
+          <w:rFonts w:ascii="Courier New" w:eastAsia="Times New Roman" w:hAnsi="Courier New" w:cs="Courier New"/>
+          <w:color w:val="000000"/>
+          <w:sz w:val="21"/>
+          <w:szCs w:val="21"/>
+        </w:rPr>
         <w:t xml:space="preserve"> </w:t>
       </w:r>
-      <w:proofErr w:type="spellStart"/>
-      <w:r>
-        <w:rPr>
-          <w:rFonts w:ascii="Courier New" w:eastAsia="Times New Roman" w:hAnsi="Courier New" w:cs="Courier New"/>
-          <w:color w:val="000000"/>
-          <w:sz w:val="21"/>
-          <w:szCs w:val="21"/>
-        </w:rPr>
-        <w:t>i</w:t>
-      </w:r>
-      <w:proofErr w:type="spellEnd"/>
-      <w:r>
-        <w:rPr>
-          <w:rFonts w:ascii="Courier New" w:eastAsia="Times New Roman" w:hAnsi="Courier New" w:cs="Courier New"/>
-          <w:color w:val="000000"/>
-          <w:sz w:val="21"/>
-          <w:szCs w:val="21"/>
-        </w:rPr>
-        <w:t xml:space="preserve"> % </w:t>
-      </w:r>
-      <w:r>
-        <w:rPr>
-          <w:rFonts w:ascii="Courier New" w:eastAsia="Times New Roman" w:hAnsi="Courier New" w:cs="Courier New"/>
-          <w:color w:val="116644"/>
-          <w:sz w:val="21"/>
-          <w:szCs w:val="21"/>
-        </w:rPr>
-        <w:t>3</w:t>
-      </w:r>
-      <w:r>
-        <w:rPr>
-          <w:rFonts w:ascii="Courier New" w:eastAsia="Times New Roman" w:hAnsi="Courier New" w:cs="Courier New"/>
-          <w:color w:val="000000"/>
-          <w:sz w:val="21"/>
-          <w:szCs w:val="21"/>
-        </w:rPr>
-        <w:t xml:space="preserve"> == </w:t>
-      </w:r>
-      <w:r>
-        <w:rPr>
-          <w:rFonts w:ascii="Courier New" w:eastAsia="Times New Roman" w:hAnsi="Courier New" w:cs="Courier New"/>
-          <w:color w:val="116644"/>
-          <w:sz w:val="21"/>
-          <w:szCs w:val="21"/>
-        </w:rPr>
-        <w:t>0</w:t>
-      </w:r>
-      <w:r>
-        <w:rPr>
-          <w:rFonts w:ascii="Courier New" w:eastAsia="Times New Roman" w:hAnsi="Courier New" w:cs="Courier New"/>
-          <w:color w:val="000000"/>
-          <w:sz w:val="21"/>
-          <w:szCs w:val="21"/>
-        </w:rPr>
-        <w:t xml:space="preserve"> </w:t>
-      </w:r>
       <w:r>
         <w:rPr>
           <w:rFonts w:ascii="Courier New" w:eastAsia="Times New Roman" w:hAnsi="Courier New" w:cs="Courier New"/>
@@ -8198,27 +7652,7 @@
           <w:sz w:val="21"/>
           <w:szCs w:val="21"/>
         </w:rPr>
-        <w:t xml:space="preserve"> </w:t>
-      </w:r>
-      <w:proofErr w:type="spellStart"/>
-      <w:r>
-        <w:rPr>
-          <w:rFonts w:ascii="Courier New" w:eastAsia="Times New Roman" w:hAnsi="Courier New" w:cs="Courier New"/>
-          <w:color w:val="000000"/>
-          <w:sz w:val="21"/>
-          <w:szCs w:val="21"/>
-        </w:rPr>
-        <w:t>i</w:t>
-      </w:r>
-      <w:proofErr w:type="spellEnd"/>
-      <w:r>
-        <w:rPr>
-          <w:rFonts w:ascii="Courier New" w:eastAsia="Times New Roman" w:hAnsi="Courier New" w:cs="Courier New"/>
-          <w:color w:val="000000"/>
-          <w:sz w:val="21"/>
-          <w:szCs w:val="21"/>
-        </w:rPr>
-        <w:t xml:space="preserve"> % </w:t>
+        <w:t xml:space="preserve"> i % </w:t>
       </w:r>
       <w:r>
         <w:rPr>
@@ -8280,7 +7714,6 @@
         </w:rPr>
         <w:t xml:space="preserve">        </w:t>
       </w:r>
-      <w:proofErr w:type="gramStart"/>
       <w:r>
         <w:rPr>
           <w:rFonts w:ascii="Courier New" w:eastAsia="Times New Roman" w:hAnsi="Courier New" w:cs="Courier New"/>
@@ -8299,7 +7732,6 @@
         </w:rPr>
         <w:t>(</w:t>
       </w:r>
-      <w:proofErr w:type="gramEnd"/>
       <w:r>
         <w:rPr>
           <w:rFonts w:ascii="Courier New" w:eastAsia="Times New Roman" w:hAnsi="Courier New" w:cs="Courier New"/>
@@ -8342,7 +7774,6 @@
         </w:rPr>
         <w:t xml:space="preserve">    </w:t>
       </w:r>
-      <w:proofErr w:type="spellStart"/>
       <w:r>
         <w:rPr>
           <w:rFonts w:ascii="Courier New" w:eastAsia="Times New Roman" w:hAnsi="Courier New" w:cs="Courier New"/>
@@ -8352,35 +7783,14 @@
         </w:rPr>
         <w:t>elif</w:t>
       </w:r>
-      <w:proofErr w:type="spellEnd"/>
-      <w:r>
-        <w:rPr>
-          <w:rFonts w:ascii="Courier New" w:eastAsia="Times New Roman" w:hAnsi="Courier New" w:cs="Courier New"/>
-          <w:color w:val="000000"/>
-          <w:sz w:val="21"/>
-          <w:szCs w:val="21"/>
-        </w:rPr>
-        <w:t xml:space="preserve"> </w:t>
-      </w:r>
-      <w:proofErr w:type="spellStart"/>
-      <w:r>
-        <w:rPr>
-          <w:rFonts w:ascii="Courier New" w:eastAsia="Times New Roman" w:hAnsi="Courier New" w:cs="Courier New"/>
-          <w:color w:val="000000"/>
-          <w:sz w:val="21"/>
-          <w:szCs w:val="21"/>
-        </w:rPr>
-        <w:t>i</w:t>
-      </w:r>
-      <w:proofErr w:type="spellEnd"/>
-      <w:r>
-        <w:rPr>
-          <w:rFonts w:ascii="Courier New" w:eastAsia="Times New Roman" w:hAnsi="Courier New" w:cs="Courier New"/>
-          <w:color w:val="000000"/>
-          <w:sz w:val="21"/>
-          <w:szCs w:val="21"/>
-        </w:rPr>
-        <w:t xml:space="preserve"> % </w:t>
+      <w:r>
+        <w:rPr>
+          <w:rFonts w:ascii="Courier New" w:eastAsia="Times New Roman" w:hAnsi="Courier New" w:cs="Courier New"/>
+          <w:color w:val="000000"/>
+          <w:sz w:val="21"/>
+          <w:szCs w:val="21"/>
+        </w:rPr>
+        <w:t xml:space="preserve"> i % </w:t>
       </w:r>
       <w:r>
         <w:rPr>
@@ -8502,7 +7912,6 @@
         </w:rPr>
         <w:t xml:space="preserve">    </w:t>
       </w:r>
-      <w:proofErr w:type="spellStart"/>
       <w:r>
         <w:rPr>
           <w:rFonts w:ascii="Courier New" w:eastAsia="Times New Roman" w:hAnsi="Courier New" w:cs="Courier New"/>
@@ -8512,35 +7921,14 @@
         </w:rPr>
         <w:t>elif</w:t>
       </w:r>
-      <w:proofErr w:type="spellEnd"/>
-      <w:r>
-        <w:rPr>
-          <w:rFonts w:ascii="Courier New" w:eastAsia="Times New Roman" w:hAnsi="Courier New" w:cs="Courier New"/>
-          <w:color w:val="000000"/>
-          <w:sz w:val="21"/>
-          <w:szCs w:val="21"/>
-        </w:rPr>
-        <w:t xml:space="preserve"> </w:t>
-      </w:r>
-      <w:proofErr w:type="spellStart"/>
-      <w:r>
-        <w:rPr>
-          <w:rFonts w:ascii="Courier New" w:eastAsia="Times New Roman" w:hAnsi="Courier New" w:cs="Courier New"/>
-          <w:color w:val="000000"/>
-          <w:sz w:val="21"/>
-          <w:szCs w:val="21"/>
-        </w:rPr>
-        <w:t>i</w:t>
-      </w:r>
-      <w:proofErr w:type="spellEnd"/>
-      <w:r>
-        <w:rPr>
-          <w:rFonts w:ascii="Courier New" w:eastAsia="Times New Roman" w:hAnsi="Courier New" w:cs="Courier New"/>
-          <w:color w:val="000000"/>
-          <w:sz w:val="21"/>
-          <w:szCs w:val="21"/>
-        </w:rPr>
-        <w:t xml:space="preserve"> % </w:t>
+      <w:r>
+        <w:rPr>
+          <w:rFonts w:ascii="Courier New" w:eastAsia="Times New Roman" w:hAnsi="Courier New" w:cs="Courier New"/>
+          <w:color w:val="000000"/>
+          <w:sz w:val="21"/>
+          <w:szCs w:val="21"/>
+        </w:rPr>
+        <w:t xml:space="preserve"> i % </w:t>
       </w:r>
       <w:r>
         <w:rPr>
@@ -8720,27 +8108,7 @@
           <w:sz w:val="21"/>
           <w:szCs w:val="21"/>
         </w:rPr>
-        <w:t>(</w:t>
-      </w:r>
-      <w:proofErr w:type="spellStart"/>
-      <w:r>
-        <w:rPr>
-          <w:rFonts w:ascii="Courier New" w:eastAsia="Times New Roman" w:hAnsi="Courier New" w:cs="Courier New"/>
-          <w:color w:val="000000"/>
-          <w:sz w:val="21"/>
-          <w:szCs w:val="21"/>
-        </w:rPr>
-        <w:t>i</w:t>
-      </w:r>
-      <w:proofErr w:type="spellEnd"/>
-      <w:r>
-        <w:rPr>
-          <w:rFonts w:ascii="Courier New" w:eastAsia="Times New Roman" w:hAnsi="Courier New" w:cs="Courier New"/>
-          <w:color w:val="000000"/>
-          <w:sz w:val="21"/>
-          <w:szCs w:val="21"/>
-        </w:rPr>
-        <w:t>)</w:t>
+        <w:t>(i)</w:t>
       </w:r>
     </w:p>
     <w:p>
@@ -8798,6 +8166,7 @@
           <w:rFonts w:asciiTheme="majorBidi" w:hAnsiTheme="majorBidi" w:cstheme="majorBidi"/>
           <w:b/>
           <w:bCs/>
+          <w:noProof/>
           <w:sz w:val="28"/>
           <w:szCs w:val="28"/>
         </w:rPr>
@@ -8858,6 +8227,7 @@
           <w:rFonts w:asciiTheme="majorBidi" w:hAnsiTheme="majorBidi" w:cstheme="majorBidi"/>
           <w:b/>
           <w:bCs/>
+          <w:noProof/>
           <w:sz w:val="28"/>
           <w:szCs w:val="28"/>
         </w:rPr>
@@ -9012,7 +8382,6 @@
         </w:rPr>
         <w:t xml:space="preserve"> </w:t>
       </w:r>
-      <w:proofErr w:type="spellStart"/>
       <w:r>
         <w:rPr>
           <w:rFonts w:ascii="Courier New" w:eastAsia="Times New Roman" w:hAnsi="Courier New" w:cs="Courier New"/>
@@ -9022,7 +8391,6 @@
         </w:rPr>
         <w:t>celsius_to_fahrenheit</w:t>
       </w:r>
-      <w:proofErr w:type="spellEnd"/>
       <w:r>
         <w:rPr>
           <w:rFonts w:ascii="Courier New" w:eastAsia="Times New Roman" w:hAnsi="Courier New" w:cs="Courier New"/>
@@ -9032,7 +8400,6 @@
         </w:rPr>
         <w:t>(</w:t>
       </w:r>
-      <w:proofErr w:type="spellStart"/>
       <w:r>
         <w:rPr>
           <w:rFonts w:ascii="Courier New" w:eastAsia="Times New Roman" w:hAnsi="Courier New" w:cs="Courier New"/>
@@ -9042,7 +8409,6 @@
         </w:rPr>
         <w:t>celsius</w:t>
       </w:r>
-      <w:proofErr w:type="spellEnd"/>
       <w:r>
         <w:rPr>
           <w:rFonts w:ascii="Courier New" w:eastAsia="Times New Roman" w:hAnsi="Courier New" w:cs="Courier New"/>
@@ -9092,27 +8458,7 @@
           <w:sz w:val="21"/>
           <w:szCs w:val="21"/>
         </w:rPr>
-        <w:t xml:space="preserve"> (</w:t>
-      </w:r>
-      <w:proofErr w:type="spellStart"/>
-      <w:r>
-        <w:rPr>
-          <w:rFonts w:ascii="Courier New" w:eastAsia="Times New Roman" w:hAnsi="Courier New" w:cs="Courier New"/>
-          <w:color w:val="000000"/>
-          <w:sz w:val="21"/>
-          <w:szCs w:val="21"/>
-        </w:rPr>
-        <w:t>celsius</w:t>
-      </w:r>
-      <w:proofErr w:type="spellEnd"/>
-      <w:r>
-        <w:rPr>
-          <w:rFonts w:ascii="Courier New" w:eastAsia="Times New Roman" w:hAnsi="Courier New" w:cs="Courier New"/>
-          <w:color w:val="000000"/>
-          <w:sz w:val="21"/>
-          <w:szCs w:val="21"/>
-        </w:rPr>
-        <w:t xml:space="preserve"> * </w:t>
+        <w:t xml:space="preserve"> (celsius * </w:t>
       </w:r>
       <w:r>
         <w:rPr>
@@ -9150,7 +8496,6 @@
         </w:rPr>
         <w:t xml:space="preserve">) + </w:t>
       </w:r>
-      <w:proofErr w:type="gramStart"/>
       <w:r>
         <w:rPr>
           <w:rFonts w:ascii="Courier New" w:eastAsia="Times New Roman" w:hAnsi="Courier New" w:cs="Courier New"/>
@@ -9160,7 +8505,6 @@
         </w:rPr>
         <w:t>32</w:t>
       </w:r>
-      <w:proofErr w:type="gramEnd"/>
     </w:p>
     <w:p>
       <w:pPr>
@@ -9209,7 +8553,6 @@
         </w:rPr>
         <w:t xml:space="preserve"> </w:t>
       </w:r>
-      <w:proofErr w:type="spellStart"/>
       <w:r>
         <w:rPr>
           <w:rFonts w:ascii="Courier New" w:eastAsia="Times New Roman" w:hAnsi="Courier New" w:cs="Courier New"/>
@@ -9219,7 +8562,6 @@
         </w:rPr>
         <w:t>fahrenheit_to_celsius</w:t>
       </w:r>
-      <w:proofErr w:type="spellEnd"/>
       <w:r>
         <w:rPr>
           <w:rFonts w:ascii="Courier New" w:eastAsia="Times New Roman" w:hAnsi="Courier New" w:cs="Courier New"/>
@@ -9229,7 +8571,6 @@
         </w:rPr>
         <w:t>(</w:t>
       </w:r>
-      <w:proofErr w:type="spellStart"/>
       <w:r>
         <w:rPr>
           <w:rFonts w:ascii="Courier New" w:eastAsia="Times New Roman" w:hAnsi="Courier New" w:cs="Courier New"/>
@@ -9239,7 +8580,6 @@
         </w:rPr>
         <w:t>fahrenheit</w:t>
       </w:r>
-      <w:proofErr w:type="spellEnd"/>
       <w:r>
         <w:rPr>
           <w:rFonts w:ascii="Courier New" w:eastAsia="Times New Roman" w:hAnsi="Courier New" w:cs="Courier New"/>
@@ -9289,27 +8629,7 @@
           <w:sz w:val="21"/>
           <w:szCs w:val="21"/>
         </w:rPr>
-        <w:t xml:space="preserve"> (</w:t>
-      </w:r>
-      <w:proofErr w:type="spellStart"/>
-      <w:r>
-        <w:rPr>
-          <w:rFonts w:ascii="Courier New" w:eastAsia="Times New Roman" w:hAnsi="Courier New" w:cs="Courier New"/>
-          <w:color w:val="000000"/>
-          <w:sz w:val="21"/>
-          <w:szCs w:val="21"/>
-        </w:rPr>
-        <w:t>fahrenheit</w:t>
-      </w:r>
-      <w:proofErr w:type="spellEnd"/>
-      <w:r>
-        <w:rPr>
-          <w:rFonts w:ascii="Courier New" w:eastAsia="Times New Roman" w:hAnsi="Courier New" w:cs="Courier New"/>
-          <w:color w:val="000000"/>
-          <w:sz w:val="21"/>
-          <w:szCs w:val="21"/>
-        </w:rPr>
-        <w:t xml:space="preserve"> - </w:t>
+        <w:t xml:space="preserve"> (fahrenheit - </w:t>
       </w:r>
       <w:r>
         <w:rPr>
@@ -9410,25 +8730,14 @@
           <w:szCs w:val="21"/>
         </w:rPr>
       </w:pPr>
-      <w:proofErr w:type="spellStart"/>
-      <w:r>
-        <w:rPr>
-          <w:rFonts w:ascii="Courier New" w:eastAsia="Times New Roman" w:hAnsi="Courier New" w:cs="Courier New"/>
-          <w:color w:val="000000"/>
-          <w:sz w:val="21"/>
-          <w:szCs w:val="21"/>
-        </w:rPr>
-        <w:t>celsius_value</w:t>
-      </w:r>
-      <w:proofErr w:type="spellEnd"/>
-      <w:r>
-        <w:rPr>
-          <w:rFonts w:ascii="Courier New" w:eastAsia="Times New Roman" w:hAnsi="Courier New" w:cs="Courier New"/>
-          <w:color w:val="000000"/>
-          <w:sz w:val="21"/>
-          <w:szCs w:val="21"/>
-        </w:rPr>
-        <w:t xml:space="preserve"> = </w:t>
+      <w:r>
+        <w:rPr>
+          <w:rFonts w:ascii="Courier New" w:eastAsia="Times New Roman" w:hAnsi="Courier New" w:cs="Courier New"/>
+          <w:color w:val="000000"/>
+          <w:sz w:val="21"/>
+          <w:szCs w:val="21"/>
+        </w:rPr>
+        <w:t xml:space="preserve">celsius_value = </w:t>
       </w:r>
       <w:r>
         <w:rPr>
@@ -9497,27 +8806,7 @@
           <w:sz w:val="21"/>
           <w:szCs w:val="21"/>
         </w:rPr>
-        <w:t>{</w:t>
-      </w:r>
-      <w:proofErr w:type="spellStart"/>
-      <w:r>
-        <w:rPr>
-          <w:rFonts w:ascii="Courier New" w:eastAsia="Times New Roman" w:hAnsi="Courier New" w:cs="Courier New"/>
-          <w:color w:val="000000"/>
-          <w:sz w:val="21"/>
-          <w:szCs w:val="21"/>
-        </w:rPr>
-        <w:t>celsius_value</w:t>
-      </w:r>
-      <w:proofErr w:type="spellEnd"/>
-      <w:r>
-        <w:rPr>
-          <w:rFonts w:ascii="Courier New" w:eastAsia="Times New Roman" w:hAnsi="Courier New" w:cs="Courier New"/>
-          <w:color w:val="000000"/>
-          <w:sz w:val="21"/>
-          <w:szCs w:val="21"/>
-        </w:rPr>
-        <w:t>}</w:t>
+        <w:t>{celsius_value}</w:t>
       </w:r>
       <w:r>
         <w:rPr>
@@ -9535,47 +8824,7 @@
           <w:sz w:val="21"/>
           <w:szCs w:val="21"/>
         </w:rPr>
-        <w:t>{</w:t>
-      </w:r>
-      <w:proofErr w:type="spellStart"/>
-      <w:r>
-        <w:rPr>
-          <w:rFonts w:ascii="Courier New" w:eastAsia="Times New Roman" w:hAnsi="Courier New" w:cs="Courier New"/>
-          <w:color w:val="000000"/>
-          <w:sz w:val="21"/>
-          <w:szCs w:val="21"/>
-        </w:rPr>
-        <w:t>celsius_to_fahrenheit</w:t>
-      </w:r>
-      <w:proofErr w:type="spellEnd"/>
-      <w:r>
-        <w:rPr>
-          <w:rFonts w:ascii="Courier New" w:eastAsia="Times New Roman" w:hAnsi="Courier New" w:cs="Courier New"/>
-          <w:color w:val="000000"/>
-          <w:sz w:val="21"/>
-          <w:szCs w:val="21"/>
-        </w:rPr>
-        <w:t>(</w:t>
-      </w:r>
-      <w:proofErr w:type="spellStart"/>
-      <w:r>
-        <w:rPr>
-          <w:rFonts w:ascii="Courier New" w:eastAsia="Times New Roman" w:hAnsi="Courier New" w:cs="Courier New"/>
-          <w:color w:val="000000"/>
-          <w:sz w:val="21"/>
-          <w:szCs w:val="21"/>
-        </w:rPr>
-        <w:t>celsius_value</w:t>
-      </w:r>
-      <w:proofErr w:type="spellEnd"/>
-      <w:r>
-        <w:rPr>
-          <w:rFonts w:ascii="Courier New" w:eastAsia="Times New Roman" w:hAnsi="Courier New" w:cs="Courier New"/>
-          <w:color w:val="000000"/>
-          <w:sz w:val="21"/>
-          <w:szCs w:val="21"/>
-        </w:rPr>
-        <w:t>)}</w:t>
+        <w:t>{celsius_to_fahrenheit(celsius_value)}</w:t>
       </w:r>
       <w:r>
         <w:rPr>
@@ -9625,25 +8874,14 @@
           <w:szCs w:val="21"/>
         </w:rPr>
       </w:pPr>
-      <w:proofErr w:type="spellStart"/>
-      <w:r>
-        <w:rPr>
-          <w:rFonts w:ascii="Courier New" w:eastAsia="Times New Roman" w:hAnsi="Courier New" w:cs="Courier New"/>
-          <w:color w:val="000000"/>
-          <w:sz w:val="21"/>
-          <w:szCs w:val="21"/>
-        </w:rPr>
-        <w:t>fahrenheit_value</w:t>
-      </w:r>
-      <w:proofErr w:type="spellEnd"/>
-      <w:r>
-        <w:rPr>
-          <w:rFonts w:ascii="Courier New" w:eastAsia="Times New Roman" w:hAnsi="Courier New" w:cs="Courier New"/>
-          <w:color w:val="000000"/>
-          <w:sz w:val="21"/>
-          <w:szCs w:val="21"/>
-        </w:rPr>
-        <w:t xml:space="preserve"> = </w:t>
+      <w:r>
+        <w:rPr>
+          <w:rFonts w:ascii="Courier New" w:eastAsia="Times New Roman" w:hAnsi="Courier New" w:cs="Courier New"/>
+          <w:color w:val="000000"/>
+          <w:sz w:val="21"/>
+          <w:szCs w:val="21"/>
+        </w:rPr>
+        <w:t xml:space="preserve">fahrenheit_value = </w:t>
       </w:r>
       <w:r>
         <w:rPr>
@@ -9712,27 +8950,7 @@
           <w:sz w:val="21"/>
           <w:szCs w:val="21"/>
         </w:rPr>
-        <w:t>{</w:t>
-      </w:r>
-      <w:proofErr w:type="spellStart"/>
-      <w:r>
-        <w:rPr>
-          <w:rFonts w:ascii="Courier New" w:eastAsia="Times New Roman" w:hAnsi="Courier New" w:cs="Courier New"/>
-          <w:color w:val="000000"/>
-          <w:sz w:val="21"/>
-          <w:szCs w:val="21"/>
-        </w:rPr>
-        <w:t>fahrenheit_value</w:t>
-      </w:r>
-      <w:proofErr w:type="spellEnd"/>
-      <w:r>
-        <w:rPr>
-          <w:rFonts w:ascii="Courier New" w:eastAsia="Times New Roman" w:hAnsi="Courier New" w:cs="Courier New"/>
-          <w:color w:val="000000"/>
-          <w:sz w:val="21"/>
-          <w:szCs w:val="21"/>
-        </w:rPr>
-        <w:t>}</w:t>
+        <w:t>{fahrenheit_value}</w:t>
       </w:r>
       <w:r>
         <w:rPr>
@@ -9750,47 +8968,7 @@
           <w:sz w:val="21"/>
           <w:szCs w:val="21"/>
         </w:rPr>
-        <w:t>{</w:t>
-      </w:r>
-      <w:proofErr w:type="spellStart"/>
-      <w:r>
-        <w:rPr>
-          <w:rFonts w:ascii="Courier New" w:eastAsia="Times New Roman" w:hAnsi="Courier New" w:cs="Courier New"/>
-          <w:color w:val="000000"/>
-          <w:sz w:val="21"/>
-          <w:szCs w:val="21"/>
-        </w:rPr>
-        <w:t>fahrenheit_to_celsius</w:t>
-      </w:r>
-      <w:proofErr w:type="spellEnd"/>
-      <w:r>
-        <w:rPr>
-          <w:rFonts w:ascii="Courier New" w:eastAsia="Times New Roman" w:hAnsi="Courier New" w:cs="Courier New"/>
-          <w:color w:val="000000"/>
-          <w:sz w:val="21"/>
-          <w:szCs w:val="21"/>
-        </w:rPr>
-        <w:t>(</w:t>
-      </w:r>
-      <w:proofErr w:type="spellStart"/>
-      <w:r>
-        <w:rPr>
-          <w:rFonts w:ascii="Courier New" w:eastAsia="Times New Roman" w:hAnsi="Courier New" w:cs="Courier New"/>
-          <w:color w:val="000000"/>
-          <w:sz w:val="21"/>
-          <w:szCs w:val="21"/>
-        </w:rPr>
-        <w:t>fahrenheit_value</w:t>
-      </w:r>
-      <w:proofErr w:type="spellEnd"/>
-      <w:r>
-        <w:rPr>
-          <w:rFonts w:ascii="Courier New" w:eastAsia="Times New Roman" w:hAnsi="Courier New" w:cs="Courier New"/>
-          <w:color w:val="000000"/>
-          <w:sz w:val="21"/>
-          <w:szCs w:val="21"/>
-        </w:rPr>
-        <w:t>)}</w:t>
+        <w:t>{fahrenheit_to_celsius(fahrenheit_value)}</w:t>
       </w:r>
       <w:r>
         <w:rPr>
@@ -9894,6 +9072,7 @@
           <w:rFonts w:asciiTheme="majorBidi" w:hAnsiTheme="majorBidi" w:cstheme="majorBidi"/>
           <w:b/>
           <w:bCs/>
+          <w:noProof/>
           <w:sz w:val="28"/>
           <w:szCs w:val="28"/>
         </w:rPr>
@@ -9980,23 +9159,7 @@
           <w:rFonts w:ascii="Times New Roman" w:eastAsia="Calibri" w:hAnsi="Calibri" w:cs="Calibri"/>
           <w:sz w:val="26"/>
         </w:rPr>
-        <w:t xml:space="preserve">Implement the classic game of Hangman where the user </w:t>
-      </w:r>
-      <w:proofErr w:type="gramStart"/>
-      <w:r>
-        <w:rPr>
-          <w:rFonts w:ascii="Times New Roman" w:eastAsia="Calibri" w:hAnsi="Calibri" w:cs="Calibri"/>
-          <w:sz w:val="26"/>
-        </w:rPr>
-        <w:t>has to</w:t>
-      </w:r>
-      <w:proofErr w:type="gramEnd"/>
-      <w:r>
-        <w:rPr>
-          <w:rFonts w:ascii="Times New Roman" w:eastAsia="Calibri" w:hAnsi="Calibri" w:cs="Calibri"/>
-          <w:sz w:val="26"/>
-        </w:rPr>
-        <w:t xml:space="preserve"> guess a word by suggesting letters within a certain number of attempts.</w:t>
+        <w:t>Implement the classic game of Hangman where the user has to guess a word by suggesting letters within a certain number of attempts.</w:t>
       </w:r>
     </w:p>
     <w:p>
@@ -10067,19 +9230,8 @@
           <w:sz w:val="21"/>
           <w:szCs w:val="21"/>
         </w:rPr>
-        <w:t xml:space="preserve"> </w:t>
-      </w:r>
-      <w:proofErr w:type="gramStart"/>
-      <w:r>
-        <w:rPr>
-          <w:rFonts w:ascii="Courier New" w:eastAsia="Times New Roman" w:hAnsi="Courier New" w:cs="Courier New"/>
-          <w:color w:val="000000"/>
-          <w:sz w:val="21"/>
-          <w:szCs w:val="21"/>
-        </w:rPr>
-        <w:t>random</w:t>
-      </w:r>
-      <w:proofErr w:type="gramEnd"/>
+        <w:t xml:space="preserve"> random</w:t>
+      </w:r>
     </w:p>
     <w:p>
       <w:pPr>
@@ -10128,7 +9280,6 @@
         </w:rPr>
         <w:t xml:space="preserve"> </w:t>
       </w:r>
-      <w:proofErr w:type="gramStart"/>
       <w:r>
         <w:rPr>
           <w:rFonts w:ascii="Courier New" w:eastAsia="Times New Roman" w:hAnsi="Courier New" w:cs="Courier New"/>
@@ -10145,17 +9296,7 @@
           <w:sz w:val="21"/>
           <w:szCs w:val="21"/>
         </w:rPr>
-        <w:t>(</w:t>
-      </w:r>
-      <w:proofErr w:type="gramEnd"/>
-      <w:r>
-        <w:rPr>
-          <w:rFonts w:ascii="Courier New" w:eastAsia="Times New Roman" w:hAnsi="Courier New" w:cs="Courier New"/>
-          <w:color w:val="000000"/>
-          <w:sz w:val="21"/>
-          <w:szCs w:val="21"/>
-        </w:rPr>
-        <w:t>):</w:t>
+        <w:t>():</w:t>
       </w:r>
     </w:p>
     <w:p>
@@ -10242,9 +9383,17 @@
           <w:sz w:val="21"/>
           <w:szCs w:val="21"/>
         </w:rPr>
-        <w:t>'</w:t>
-      </w:r>
-      <w:proofErr w:type="spellStart"/>
+        <w:t>'javascript'</w:t>
+      </w:r>
+      <w:r>
+        <w:rPr>
+          <w:rFonts w:ascii="Courier New" w:eastAsia="Times New Roman" w:hAnsi="Courier New" w:cs="Courier New"/>
+          <w:color w:val="000000"/>
+          <w:sz w:val="21"/>
+          <w:szCs w:val="21"/>
+        </w:rPr>
+        <w:t xml:space="preserve">, </w:t>
+      </w:r>
       <w:r>
         <w:rPr>
           <w:rFonts w:ascii="Courier New" w:eastAsia="Times New Roman" w:hAnsi="Courier New" w:cs="Courier New"/>
@@ -10252,9 +9401,17 @@
           <w:sz w:val="21"/>
           <w:szCs w:val="21"/>
         </w:rPr>
-        <w:t>javascript</w:t>
-      </w:r>
-      <w:proofErr w:type="spellEnd"/>
+        <w:t>'html'</w:t>
+      </w:r>
+      <w:r>
+        <w:rPr>
+          <w:rFonts w:ascii="Courier New" w:eastAsia="Times New Roman" w:hAnsi="Courier New" w:cs="Courier New"/>
+          <w:color w:val="000000"/>
+          <w:sz w:val="21"/>
+          <w:szCs w:val="21"/>
+        </w:rPr>
+        <w:t xml:space="preserve">, </w:t>
+      </w:r>
       <w:r>
         <w:rPr>
           <w:rFonts w:ascii="Courier New" w:eastAsia="Times New Roman" w:hAnsi="Courier New" w:cs="Courier New"/>
@@ -10262,63 +9419,7 @@
           <w:sz w:val="21"/>
           <w:szCs w:val="21"/>
         </w:rPr>
-        <w:t>'</w:t>
-      </w:r>
-      <w:r>
-        <w:rPr>
-          <w:rFonts w:ascii="Courier New" w:eastAsia="Times New Roman" w:hAnsi="Courier New" w:cs="Courier New"/>
-          <w:color w:val="000000"/>
-          <w:sz w:val="21"/>
-          <w:szCs w:val="21"/>
-        </w:rPr>
-        <w:t xml:space="preserve">, </w:t>
-      </w:r>
-      <w:r>
-        <w:rPr>
-          <w:rFonts w:ascii="Courier New" w:eastAsia="Times New Roman" w:hAnsi="Courier New" w:cs="Courier New"/>
-          <w:color w:val="A31515"/>
-          <w:sz w:val="21"/>
-          <w:szCs w:val="21"/>
-        </w:rPr>
-        <w:t>'html'</w:t>
-      </w:r>
-      <w:r>
-        <w:rPr>
-          <w:rFonts w:ascii="Courier New" w:eastAsia="Times New Roman" w:hAnsi="Courier New" w:cs="Courier New"/>
-          <w:color w:val="000000"/>
-          <w:sz w:val="21"/>
-          <w:szCs w:val="21"/>
-        </w:rPr>
-        <w:t xml:space="preserve">, </w:t>
-      </w:r>
-      <w:r>
-        <w:rPr>
-          <w:rFonts w:ascii="Courier New" w:eastAsia="Times New Roman" w:hAnsi="Courier New" w:cs="Courier New"/>
-          <w:color w:val="A31515"/>
-          <w:sz w:val="21"/>
-          <w:szCs w:val="21"/>
-        </w:rPr>
-        <w:t>'</w:t>
-      </w:r>
-      <w:proofErr w:type="spellStart"/>
-      <w:r>
-        <w:rPr>
-          <w:rFonts w:ascii="Courier New" w:eastAsia="Times New Roman" w:hAnsi="Courier New" w:cs="Courier New"/>
-          <w:color w:val="A31515"/>
-          <w:sz w:val="21"/>
-          <w:szCs w:val="21"/>
-        </w:rPr>
-        <w:t>css</w:t>
-      </w:r>
-      <w:proofErr w:type="spellEnd"/>
-      <w:r>
-        <w:rPr>
-          <w:rFonts w:ascii="Courier New" w:eastAsia="Times New Roman" w:hAnsi="Courier New" w:cs="Courier New"/>
-          <w:color w:val="A31515"/>
-          <w:sz w:val="21"/>
-          <w:szCs w:val="21"/>
-        </w:rPr>
-        <w:t>'</w:t>
+        <w:t>'css'</w:t>
       </w:r>
       <w:r>
         <w:rPr>
@@ -10351,29 +9452,7 @@
           <w:sz w:val="21"/>
           <w:szCs w:val="21"/>
         </w:rPr>
-        <w:t xml:space="preserve">    word = </w:t>
-      </w:r>
-      <w:proofErr w:type="spellStart"/>
-      <w:proofErr w:type="gramStart"/>
-      <w:r>
-        <w:rPr>
-          <w:rFonts w:ascii="Courier New" w:eastAsia="Times New Roman" w:hAnsi="Courier New" w:cs="Courier New"/>
-          <w:color w:val="000000"/>
-          <w:sz w:val="21"/>
-          <w:szCs w:val="21"/>
-        </w:rPr>
-        <w:t>random.choice</w:t>
-      </w:r>
-      <w:proofErr w:type="spellEnd"/>
-      <w:proofErr w:type="gramEnd"/>
-      <w:r>
-        <w:rPr>
-          <w:rFonts w:ascii="Courier New" w:eastAsia="Times New Roman" w:hAnsi="Courier New" w:cs="Courier New"/>
-          <w:color w:val="000000"/>
-          <w:sz w:val="21"/>
-          <w:szCs w:val="21"/>
-        </w:rPr>
-        <w:t>(words)</w:t>
+        <w:t>    word = random.choice(words)</w:t>
       </w:r>
     </w:p>
     <w:p>
@@ -10397,27 +9476,7 @@
           <w:sz w:val="21"/>
           <w:szCs w:val="21"/>
         </w:rPr>
-        <w:t xml:space="preserve">    </w:t>
-      </w:r>
-      <w:proofErr w:type="spellStart"/>
-      <w:r>
-        <w:rPr>
-          <w:rFonts w:ascii="Courier New" w:eastAsia="Times New Roman" w:hAnsi="Courier New" w:cs="Courier New"/>
-          <w:color w:val="000000"/>
-          <w:sz w:val="21"/>
-          <w:szCs w:val="21"/>
-        </w:rPr>
-        <w:t>guessed_letters</w:t>
-      </w:r>
-      <w:proofErr w:type="spellEnd"/>
-      <w:r>
-        <w:rPr>
-          <w:rFonts w:ascii="Courier New" w:eastAsia="Times New Roman" w:hAnsi="Courier New" w:cs="Courier New"/>
-          <w:color w:val="000000"/>
-          <w:sz w:val="21"/>
-          <w:szCs w:val="21"/>
-        </w:rPr>
-        <w:t xml:space="preserve"> = []</w:t>
+        <w:t>    guessed_letters = []</w:t>
       </w:r>
     </w:p>
     <w:p>
@@ -10549,27 +9608,7 @@
           <w:sz w:val="21"/>
           <w:szCs w:val="21"/>
         </w:rPr>
-        <w:t xml:space="preserve">        </w:t>
-      </w:r>
-      <w:proofErr w:type="spellStart"/>
-      <w:r>
-        <w:rPr>
-          <w:rFonts w:ascii="Courier New" w:eastAsia="Times New Roman" w:hAnsi="Courier New" w:cs="Courier New"/>
-          <w:color w:val="000000"/>
-          <w:sz w:val="21"/>
-          <w:szCs w:val="21"/>
-        </w:rPr>
-        <w:t>word_completion</w:t>
-      </w:r>
-      <w:proofErr w:type="spellEnd"/>
-      <w:r>
-        <w:rPr>
-          <w:rFonts w:ascii="Courier New" w:eastAsia="Times New Roman" w:hAnsi="Courier New" w:cs="Courier New"/>
-          <w:color w:val="000000"/>
-          <w:sz w:val="21"/>
-          <w:szCs w:val="21"/>
-        </w:rPr>
-        <w:t xml:space="preserve"> = </w:t>
+        <w:t xml:space="preserve">        word_completion = </w:t>
       </w:r>
       <w:r>
         <w:rPr>
@@ -10698,27 +9737,7 @@
           <w:sz w:val="21"/>
           <w:szCs w:val="21"/>
         </w:rPr>
-        <w:t xml:space="preserve"> </w:t>
-      </w:r>
-      <w:proofErr w:type="spellStart"/>
-      <w:r>
-        <w:rPr>
-          <w:rFonts w:ascii="Courier New" w:eastAsia="Times New Roman" w:hAnsi="Courier New" w:cs="Courier New"/>
-          <w:color w:val="000000"/>
-          <w:sz w:val="21"/>
-          <w:szCs w:val="21"/>
-        </w:rPr>
-        <w:t>guessed_letters</w:t>
-      </w:r>
-      <w:proofErr w:type="spellEnd"/>
-      <w:r>
-        <w:rPr>
-          <w:rFonts w:ascii="Courier New" w:eastAsia="Times New Roman" w:hAnsi="Courier New" w:cs="Courier New"/>
-          <w:color w:val="000000"/>
-          <w:sz w:val="21"/>
-          <w:szCs w:val="21"/>
-        </w:rPr>
-        <w:t>:</w:t>
+        <w:t xml:space="preserve"> guessed_letters:</w:t>
       </w:r>
     </w:p>
     <w:p>
@@ -10742,27 +9761,7 @@
           <w:sz w:val="21"/>
           <w:szCs w:val="21"/>
         </w:rPr>
-        <w:t xml:space="preserve">                </w:t>
-      </w:r>
-      <w:proofErr w:type="spellStart"/>
-      <w:r>
-        <w:rPr>
-          <w:rFonts w:ascii="Courier New" w:eastAsia="Times New Roman" w:hAnsi="Courier New" w:cs="Courier New"/>
-          <w:color w:val="000000"/>
-          <w:sz w:val="21"/>
-          <w:szCs w:val="21"/>
-        </w:rPr>
-        <w:t>word_completion</w:t>
-      </w:r>
-      <w:proofErr w:type="spellEnd"/>
-      <w:r>
-        <w:rPr>
-          <w:rFonts w:ascii="Courier New" w:eastAsia="Times New Roman" w:hAnsi="Courier New" w:cs="Courier New"/>
-          <w:color w:val="000000"/>
-          <w:sz w:val="21"/>
-          <w:szCs w:val="21"/>
-        </w:rPr>
-        <w:t xml:space="preserve"> += letter</w:t>
+        <w:t>                word_completion += letter</w:t>
       </w:r>
     </w:p>
     <w:p>
@@ -10828,27 +9827,7 @@
           <w:sz w:val="21"/>
           <w:szCs w:val="21"/>
         </w:rPr>
-        <w:t xml:space="preserve">                </w:t>
-      </w:r>
-      <w:proofErr w:type="spellStart"/>
-      <w:r>
-        <w:rPr>
-          <w:rFonts w:ascii="Courier New" w:eastAsia="Times New Roman" w:hAnsi="Courier New" w:cs="Courier New"/>
-          <w:color w:val="000000"/>
-          <w:sz w:val="21"/>
-          <w:szCs w:val="21"/>
-        </w:rPr>
-        <w:t>word_completion</w:t>
-      </w:r>
-      <w:proofErr w:type="spellEnd"/>
-      <w:r>
-        <w:rPr>
-          <w:rFonts w:ascii="Courier New" w:eastAsia="Times New Roman" w:hAnsi="Courier New" w:cs="Courier New"/>
-          <w:color w:val="000000"/>
-          <w:sz w:val="21"/>
-          <w:szCs w:val="21"/>
-        </w:rPr>
-        <w:t xml:space="preserve"> += </w:t>
+        <w:t xml:space="preserve">                word_completion += </w:t>
       </w:r>
       <w:r>
         <w:rPr>
@@ -10914,27 +9893,7 @@
           <w:sz w:val="21"/>
           <w:szCs w:val="21"/>
         </w:rPr>
-        <w:t>(</w:t>
-      </w:r>
-      <w:proofErr w:type="spellStart"/>
-      <w:r>
-        <w:rPr>
-          <w:rFonts w:ascii="Courier New" w:eastAsia="Times New Roman" w:hAnsi="Courier New" w:cs="Courier New"/>
-          <w:color w:val="000000"/>
-          <w:sz w:val="21"/>
-          <w:szCs w:val="21"/>
-        </w:rPr>
-        <w:t>word_completion</w:t>
-      </w:r>
-      <w:proofErr w:type="spellEnd"/>
-      <w:r>
-        <w:rPr>
-          <w:rFonts w:ascii="Courier New" w:eastAsia="Times New Roman" w:hAnsi="Courier New" w:cs="Courier New"/>
-          <w:color w:val="000000"/>
-          <w:sz w:val="21"/>
-          <w:szCs w:val="21"/>
-        </w:rPr>
-        <w:t>)</w:t>
+        <w:t>(word_completion)</w:t>
       </w:r>
     </w:p>
     <w:p>
@@ -10976,27 +9935,7 @@
           <w:sz w:val="21"/>
           <w:szCs w:val="21"/>
         </w:rPr>
-        <w:t xml:space="preserve"> </w:t>
-      </w:r>
-      <w:proofErr w:type="spellStart"/>
-      <w:r>
-        <w:rPr>
-          <w:rFonts w:ascii="Courier New" w:eastAsia="Times New Roman" w:hAnsi="Courier New" w:cs="Courier New"/>
-          <w:color w:val="000000"/>
-          <w:sz w:val="21"/>
-          <w:szCs w:val="21"/>
-        </w:rPr>
-        <w:t>word_completion</w:t>
-      </w:r>
-      <w:proofErr w:type="spellEnd"/>
-      <w:r>
-        <w:rPr>
-          <w:rFonts w:ascii="Courier New" w:eastAsia="Times New Roman" w:hAnsi="Courier New" w:cs="Courier New"/>
-          <w:color w:val="000000"/>
-          <w:sz w:val="21"/>
-          <w:szCs w:val="21"/>
-        </w:rPr>
-        <w:t xml:space="preserve"> == word:</w:t>
+        <w:t xml:space="preserve"> word_completion == word:</w:t>
       </w:r>
     </w:p>
     <w:p>
@@ -11022,7 +9961,6 @@
         </w:rPr>
         <w:t xml:space="preserve">            </w:t>
       </w:r>
-      <w:proofErr w:type="gramStart"/>
       <w:r>
         <w:rPr>
           <w:rFonts w:ascii="Courier New" w:eastAsia="Times New Roman" w:hAnsi="Courier New" w:cs="Courier New"/>
@@ -11041,7 +9979,6 @@
         </w:rPr>
         <w:t>(</w:t>
       </w:r>
-      <w:proofErr w:type="gramEnd"/>
       <w:r>
         <w:rPr>
           <w:rFonts w:ascii="Courier New" w:eastAsia="Times New Roman" w:hAnsi="Courier New" w:cs="Courier New"/>
@@ -11133,7 +10070,6 @@
         <w:lastRenderedPageBreak/>
         <w:t xml:space="preserve">        guess = </w:t>
       </w:r>
-      <w:proofErr w:type="gramStart"/>
       <w:r>
         <w:rPr>
           <w:rFonts w:ascii="Courier New" w:eastAsia="Times New Roman" w:hAnsi="Courier New" w:cs="Courier New"/>
@@ -11152,7 +10088,6 @@
         </w:rPr>
         <w:t>(</w:t>
       </w:r>
-      <w:proofErr w:type="gramEnd"/>
       <w:r>
         <w:rPr>
           <w:rFonts w:ascii="Courier New" w:eastAsia="Times New Roman" w:hAnsi="Courier New" w:cs="Courier New"/>
@@ -11193,38 +10128,7 @@
           <w:sz w:val="21"/>
           <w:szCs w:val="21"/>
         </w:rPr>
-        <w:t xml:space="preserve">        </w:t>
-      </w:r>
-      <w:proofErr w:type="spellStart"/>
-      <w:r>
-        <w:rPr>
-          <w:rFonts w:ascii="Courier New" w:eastAsia="Times New Roman" w:hAnsi="Courier New" w:cs="Courier New"/>
-          <w:color w:val="000000"/>
-          <w:sz w:val="21"/>
-          <w:szCs w:val="21"/>
-        </w:rPr>
-        <w:t>guessed_</w:t>
-      </w:r>
-      <w:proofErr w:type="gramStart"/>
-      <w:r>
-        <w:rPr>
-          <w:rFonts w:ascii="Courier New" w:eastAsia="Times New Roman" w:hAnsi="Courier New" w:cs="Courier New"/>
-          <w:color w:val="000000"/>
-          <w:sz w:val="21"/>
-          <w:szCs w:val="21"/>
-        </w:rPr>
-        <w:t>letters.append</w:t>
-      </w:r>
-      <w:proofErr w:type="spellEnd"/>
-      <w:proofErr w:type="gramEnd"/>
-      <w:r>
-        <w:rPr>
-          <w:rFonts w:ascii="Courier New" w:eastAsia="Times New Roman" w:hAnsi="Courier New" w:cs="Courier New"/>
-          <w:color w:val="000000"/>
-          <w:sz w:val="21"/>
-          <w:szCs w:val="21"/>
-        </w:rPr>
-        <w:t>(guess)</w:t>
+        <w:t>        guessed_letters.append(guess)</w:t>
       </w:r>
     </w:p>
     <w:p>
@@ -11376,7 +10280,6 @@
         </w:rPr>
         <w:t xml:space="preserve">            </w:t>
       </w:r>
-      <w:proofErr w:type="gramStart"/>
       <w:r>
         <w:rPr>
           <w:rFonts w:ascii="Courier New" w:eastAsia="Times New Roman" w:hAnsi="Courier New" w:cs="Courier New"/>
@@ -11395,8 +10298,6 @@
         </w:rPr>
         <w:t>(</w:t>
       </w:r>
-      <w:proofErr w:type="spellStart"/>
-      <w:proofErr w:type="gramEnd"/>
       <w:r>
         <w:rPr>
           <w:rFonts w:ascii="Courier New" w:eastAsia="Times New Roman" w:hAnsi="Courier New" w:cs="Courier New"/>
@@ -11413,17 +10314,7 @@
           <w:sz w:val="21"/>
           <w:szCs w:val="21"/>
         </w:rPr>
-        <w:t>"Sorry</w:t>
-      </w:r>
-      <w:proofErr w:type="spellEnd"/>
-      <w:r>
-        <w:rPr>
-          <w:rFonts w:ascii="Courier New" w:eastAsia="Times New Roman" w:hAnsi="Courier New" w:cs="Courier New"/>
-          <w:color w:val="A31515"/>
-          <w:sz w:val="21"/>
-          <w:szCs w:val="21"/>
-        </w:rPr>
-        <w:t xml:space="preserve">, </w:t>
+        <w:t xml:space="preserve">"Sorry, </w:t>
       </w:r>
       <w:r>
         <w:rPr>
@@ -11536,7 +10427,6 @@
         </w:rPr>
         <w:t xml:space="preserve">        </w:t>
       </w:r>
-      <w:proofErr w:type="gramStart"/>
       <w:r>
         <w:rPr>
           <w:rFonts w:ascii="Courier New" w:eastAsia="Times New Roman" w:hAnsi="Courier New" w:cs="Courier New"/>
@@ -11555,8 +10445,6 @@
         </w:rPr>
         <w:t>(</w:t>
       </w:r>
-      <w:proofErr w:type="spellStart"/>
-      <w:proofErr w:type="gramEnd"/>
       <w:r>
         <w:rPr>
           <w:rFonts w:ascii="Courier New" w:eastAsia="Times New Roman" w:hAnsi="Courier New" w:cs="Courier New"/>
@@ -11573,17 +10461,7 @@
           <w:sz w:val="21"/>
           <w:szCs w:val="21"/>
         </w:rPr>
-        <w:t>"Sorry</w:t>
-      </w:r>
-      <w:proofErr w:type="spellEnd"/>
-      <w:r>
-        <w:rPr>
-          <w:rFonts w:ascii="Courier New" w:eastAsia="Times New Roman" w:hAnsi="Courier New" w:cs="Courier New"/>
-          <w:color w:val="A31515"/>
-          <w:sz w:val="21"/>
-          <w:szCs w:val="21"/>
-        </w:rPr>
-        <w:t xml:space="preserve">, you've run out of attempts. The word was </w:t>
+        <w:t xml:space="preserve">"Sorry, you've run out of attempts. The word was </w:t>
       </w:r>
       <w:r>
         <w:rPr>
@@ -11642,25 +10520,14 @@
           <w:szCs w:val="21"/>
         </w:rPr>
       </w:pPr>
-      <w:proofErr w:type="gramStart"/>
-      <w:r>
-        <w:rPr>
-          <w:rFonts w:ascii="Courier New" w:eastAsia="Times New Roman" w:hAnsi="Courier New" w:cs="Courier New"/>
-          <w:color w:val="000000"/>
-          <w:sz w:val="21"/>
-          <w:szCs w:val="21"/>
-        </w:rPr>
-        <w:t>hangman(</w:t>
-      </w:r>
-      <w:proofErr w:type="gramEnd"/>
-      <w:r>
-        <w:rPr>
-          <w:rFonts w:ascii="Courier New" w:eastAsia="Times New Roman" w:hAnsi="Courier New" w:cs="Courier New"/>
-          <w:color w:val="000000"/>
-          <w:sz w:val="21"/>
-          <w:szCs w:val="21"/>
-        </w:rPr>
-        <w:t>)</w:t>
+      <w:r>
+        <w:rPr>
+          <w:rFonts w:ascii="Courier New" w:eastAsia="Times New Roman" w:hAnsi="Courier New" w:cs="Courier New"/>
+          <w:color w:val="000000"/>
+          <w:sz w:val="21"/>
+          <w:szCs w:val="21"/>
+        </w:rPr>
+        <w:t>hangman()</w:t>
       </w:r>
     </w:p>
     <w:p>
@@ -11718,6 +10585,7 @@
           <w:rFonts w:asciiTheme="majorBidi" w:hAnsiTheme="majorBidi" w:cstheme="majorBidi"/>
           <w:b/>
           <w:bCs/>
+          <w:noProof/>
           <w:sz w:val="28"/>
           <w:szCs w:val="28"/>
         </w:rPr>
@@ -11891,7 +10759,6 @@
         </w:rPr>
         <w:t xml:space="preserve"> </w:t>
       </w:r>
-      <w:proofErr w:type="spellStart"/>
       <w:r>
         <w:rPr>
           <w:rFonts w:ascii="Courier New" w:eastAsia="Times New Roman" w:hAnsi="Courier New" w:cs="Courier New"/>
@@ -11899,19 +10766,8 @@
           <w:sz w:val="21"/>
           <w:szCs w:val="21"/>
         </w:rPr>
-        <w:t>file_</w:t>
-      </w:r>
-      <w:proofErr w:type="gramStart"/>
-      <w:r>
-        <w:rPr>
-          <w:rFonts w:ascii="Courier New" w:eastAsia="Times New Roman" w:hAnsi="Courier New" w:cs="Courier New"/>
-          <w:color w:val="795E26"/>
-          <w:sz w:val="21"/>
-          <w:szCs w:val="21"/>
-        </w:rPr>
-        <w:t>operation</w:t>
-      </w:r>
-      <w:proofErr w:type="spellEnd"/>
+        <w:t>file_operation</w:t>
+      </w:r>
       <w:r>
         <w:rPr>
           <w:rFonts w:ascii="Courier New" w:eastAsia="Times New Roman" w:hAnsi="Courier New" w:cs="Courier New"/>
@@ -11921,8 +10777,6 @@
         </w:rPr>
         <w:t>(</w:t>
       </w:r>
-      <w:proofErr w:type="spellStart"/>
-      <w:proofErr w:type="gramEnd"/>
       <w:r>
         <w:rPr>
           <w:rFonts w:ascii="Courier New" w:eastAsia="Times New Roman" w:hAnsi="Courier New" w:cs="Courier New"/>
@@ -11932,7 +10786,6 @@
         </w:rPr>
         <w:t>input_file</w:t>
       </w:r>
-      <w:proofErr w:type="spellEnd"/>
       <w:r>
         <w:rPr>
           <w:rFonts w:ascii="Courier New" w:eastAsia="Times New Roman" w:hAnsi="Courier New" w:cs="Courier New"/>
@@ -11942,7 +10795,6 @@
         </w:rPr>
         <w:t xml:space="preserve">, </w:t>
       </w:r>
-      <w:proofErr w:type="spellStart"/>
       <w:r>
         <w:rPr>
           <w:rFonts w:ascii="Courier New" w:eastAsia="Times New Roman" w:hAnsi="Courier New" w:cs="Courier New"/>
@@ -11952,7 +10804,6 @@
         </w:rPr>
         <w:t>output_file</w:t>
       </w:r>
-      <w:proofErr w:type="spellEnd"/>
       <w:r>
         <w:rPr>
           <w:rFonts w:ascii="Courier New" w:eastAsia="Times New Roman" w:hAnsi="Courier New" w:cs="Courier New"/>
@@ -12004,7 +10855,6 @@
         </w:rPr>
         <w:t xml:space="preserve"> </w:t>
       </w:r>
-      <w:proofErr w:type="gramStart"/>
       <w:r>
         <w:rPr>
           <w:rFonts w:ascii="Courier New" w:eastAsia="Times New Roman" w:hAnsi="Courier New" w:cs="Courier New"/>
@@ -12021,28 +10871,7 @@
           <w:sz w:val="21"/>
           <w:szCs w:val="21"/>
         </w:rPr>
-        <w:t>(</w:t>
-      </w:r>
-      <w:proofErr w:type="spellStart"/>
-      <w:proofErr w:type="gramEnd"/>
-      <w:r>
-        <w:rPr>
-          <w:rFonts w:ascii="Courier New" w:eastAsia="Times New Roman" w:hAnsi="Courier New" w:cs="Courier New"/>
-          <w:color w:val="000000"/>
-          <w:sz w:val="21"/>
-          <w:szCs w:val="21"/>
-        </w:rPr>
-        <w:t>input_file</w:t>
-      </w:r>
-      <w:proofErr w:type="spellEnd"/>
-      <w:r>
-        <w:rPr>
-          <w:rFonts w:ascii="Courier New" w:eastAsia="Times New Roman" w:hAnsi="Courier New" w:cs="Courier New"/>
-          <w:color w:val="000000"/>
-          <w:sz w:val="21"/>
-          <w:szCs w:val="21"/>
-        </w:rPr>
-        <w:t xml:space="preserve">, </w:t>
+        <w:t xml:space="preserve">(input_file, </w:t>
       </w:r>
       <w:r>
         <w:rPr>
@@ -12122,8 +10951,6 @@
         </w:rPr>
         <w:t xml:space="preserve">        data = </w:t>
       </w:r>
-      <w:proofErr w:type="spellStart"/>
-      <w:proofErr w:type="gramStart"/>
       <w:r>
         <w:rPr>
           <w:rFonts w:ascii="Courier New" w:eastAsia="Times New Roman" w:hAnsi="Courier New" w:cs="Courier New"/>
@@ -12140,18 +10967,7 @@
           <w:sz w:val="21"/>
           <w:szCs w:val="21"/>
         </w:rPr>
-        <w:t>.read</w:t>
-      </w:r>
-      <w:proofErr w:type="spellEnd"/>
-      <w:proofErr w:type="gramEnd"/>
-      <w:r>
-        <w:rPr>
-          <w:rFonts w:ascii="Courier New" w:eastAsia="Times New Roman" w:hAnsi="Courier New" w:cs="Courier New"/>
-          <w:color w:val="000000"/>
-          <w:sz w:val="21"/>
-          <w:szCs w:val="21"/>
-        </w:rPr>
-        <w:t>()</w:t>
+        <w:t>.read()</w:t>
       </w:r>
     </w:p>
     <w:p>
@@ -12208,49 +11024,7 @@
           <w:sz w:val="21"/>
           <w:szCs w:val="21"/>
         </w:rPr>
-        <w:t xml:space="preserve">        </w:t>
-      </w:r>
-      <w:proofErr w:type="spellStart"/>
-      <w:r>
-        <w:rPr>
-          <w:rFonts w:ascii="Courier New" w:eastAsia="Times New Roman" w:hAnsi="Courier New" w:cs="Courier New"/>
-          <w:color w:val="000000"/>
-          <w:sz w:val="21"/>
-          <w:szCs w:val="21"/>
-        </w:rPr>
-        <w:t>processed_data</w:t>
-      </w:r>
-      <w:proofErr w:type="spellEnd"/>
-      <w:r>
-        <w:rPr>
-          <w:rFonts w:ascii="Courier New" w:eastAsia="Times New Roman" w:hAnsi="Courier New" w:cs="Courier New"/>
-          <w:color w:val="000000"/>
-          <w:sz w:val="21"/>
-          <w:szCs w:val="21"/>
-        </w:rPr>
-        <w:t xml:space="preserve"> = </w:t>
-      </w:r>
-      <w:proofErr w:type="spellStart"/>
-      <w:proofErr w:type="gramStart"/>
-      <w:r>
-        <w:rPr>
-          <w:rFonts w:ascii="Courier New" w:eastAsia="Times New Roman" w:hAnsi="Courier New" w:cs="Courier New"/>
-          <w:color w:val="000000"/>
-          <w:sz w:val="21"/>
-          <w:szCs w:val="21"/>
-        </w:rPr>
-        <w:t>data.upper</w:t>
-      </w:r>
-      <w:proofErr w:type="spellEnd"/>
-      <w:proofErr w:type="gramEnd"/>
-      <w:r>
-        <w:rPr>
-          <w:rFonts w:ascii="Courier New" w:eastAsia="Times New Roman" w:hAnsi="Courier New" w:cs="Courier New"/>
-          <w:color w:val="000000"/>
-          <w:sz w:val="21"/>
-          <w:szCs w:val="21"/>
-        </w:rPr>
-        <w:t>()</w:t>
+        <w:t>        processed_data = data.upper()</w:t>
       </w:r>
     </w:p>
     <w:p>
@@ -12309,7 +11083,6 @@
         </w:rPr>
         <w:t xml:space="preserve"> </w:t>
       </w:r>
-      <w:proofErr w:type="gramStart"/>
       <w:r>
         <w:rPr>
           <w:rFonts w:ascii="Courier New" w:eastAsia="Times New Roman" w:hAnsi="Courier New" w:cs="Courier New"/>
@@ -12326,28 +11099,7 @@
           <w:sz w:val="21"/>
           <w:szCs w:val="21"/>
         </w:rPr>
-        <w:t>(</w:t>
-      </w:r>
-      <w:proofErr w:type="spellStart"/>
-      <w:proofErr w:type="gramEnd"/>
-      <w:r>
-        <w:rPr>
-          <w:rFonts w:ascii="Courier New" w:eastAsia="Times New Roman" w:hAnsi="Courier New" w:cs="Courier New"/>
-          <w:color w:val="000000"/>
-          <w:sz w:val="21"/>
-          <w:szCs w:val="21"/>
-        </w:rPr>
-        <w:t>output_file</w:t>
-      </w:r>
-      <w:proofErr w:type="spellEnd"/>
-      <w:r>
-        <w:rPr>
-          <w:rFonts w:ascii="Courier New" w:eastAsia="Times New Roman" w:hAnsi="Courier New" w:cs="Courier New"/>
-          <w:color w:val="000000"/>
-          <w:sz w:val="21"/>
-          <w:szCs w:val="21"/>
-        </w:rPr>
-        <w:t xml:space="preserve">, </w:t>
+        <w:t xml:space="preserve">(output_file, </w:t>
       </w:r>
       <w:r>
         <w:rPr>
@@ -12427,8 +11179,6 @@
         </w:rPr>
         <w:t xml:space="preserve">        </w:t>
       </w:r>
-      <w:proofErr w:type="spellStart"/>
-      <w:proofErr w:type="gramStart"/>
       <w:r>
         <w:rPr>
           <w:rFonts w:ascii="Courier New" w:eastAsia="Times New Roman" w:hAnsi="Courier New" w:cs="Courier New"/>
@@ -12445,38 +11195,7 @@
           <w:sz w:val="21"/>
           <w:szCs w:val="21"/>
         </w:rPr>
-        <w:t>.write</w:t>
-      </w:r>
-      <w:proofErr w:type="spellEnd"/>
-      <w:proofErr w:type="gramEnd"/>
-      <w:r>
-        <w:rPr>
-          <w:rFonts w:ascii="Courier New" w:eastAsia="Times New Roman" w:hAnsi="Courier New" w:cs="Courier New"/>
-          <w:color w:val="000000"/>
-          <w:sz w:val="21"/>
-          <w:szCs w:val="21"/>
-        </w:rPr>
-        <w:t>(</w:t>
-      </w:r>
-      <w:proofErr w:type="spellStart"/>
-      <w:r>
-        <w:rPr>
-          <w:rFonts w:ascii="Courier New" w:eastAsia="Times New Roman" w:hAnsi="Courier New" w:cs="Courier New"/>
-          <w:color w:val="000000"/>
-          <w:sz w:val="21"/>
-          <w:szCs w:val="21"/>
-        </w:rPr>
-        <w:t>processed_data</w:t>
-      </w:r>
-      <w:proofErr w:type="spellEnd"/>
-      <w:r>
-        <w:rPr>
-          <w:rFonts w:ascii="Courier New" w:eastAsia="Times New Roman" w:hAnsi="Courier New" w:cs="Courier New"/>
-          <w:color w:val="000000"/>
-          <w:sz w:val="21"/>
-          <w:szCs w:val="21"/>
-        </w:rPr>
-        <w:t>)</w:t>
+        <w:t>.write(processed_data)</w:t>
       </w:r>
     </w:p>
     <w:p>
@@ -12532,37 +11251,15 @@
           <w:szCs w:val="21"/>
         </w:rPr>
       </w:pPr>
-      <w:proofErr w:type="spellStart"/>
-      <w:r>
-        <w:rPr>
-          <w:rFonts w:ascii="Courier New" w:eastAsia="Times New Roman" w:hAnsi="Courier New" w:cs="Courier New"/>
-          <w:color w:val="000000"/>
-          <w:sz w:val="21"/>
-          <w:szCs w:val="21"/>
-        </w:rPr>
-        <w:t>file_</w:t>
-      </w:r>
-      <w:proofErr w:type="gramStart"/>
-      <w:r>
-        <w:rPr>
-          <w:rFonts w:ascii="Courier New" w:eastAsia="Times New Roman" w:hAnsi="Courier New" w:cs="Courier New"/>
-          <w:color w:val="000000"/>
-          <w:sz w:val="21"/>
-          <w:szCs w:val="21"/>
-        </w:rPr>
-        <w:t>operation</w:t>
-      </w:r>
-      <w:proofErr w:type="spellEnd"/>
-      <w:r>
-        <w:rPr>
-          <w:rFonts w:ascii="Courier New" w:eastAsia="Times New Roman" w:hAnsi="Courier New" w:cs="Courier New"/>
-          <w:color w:val="000000"/>
-          <w:sz w:val="21"/>
-          <w:szCs w:val="21"/>
-        </w:rPr>
-        <w:t>(</w:t>
-      </w:r>
-      <w:proofErr w:type="gramEnd"/>
+      <w:r>
+        <w:rPr>
+          <w:rFonts w:ascii="Courier New" w:eastAsia="Times New Roman" w:hAnsi="Courier New" w:cs="Courier New"/>
+          <w:color w:val="000000"/>
+          <w:sz w:val="21"/>
+          <w:szCs w:val="21"/>
+        </w:rPr>
+        <w:t>file_operation(</w:t>
+      </w:r>
       <w:r>
         <w:rPr>
           <w:rFonts w:ascii="Courier New" w:eastAsia="Times New Roman" w:hAnsi="Courier New" w:cs="Courier New"/>
@@ -12653,6 +11350,7 @@
         <w:rPr>
           <w:b/>
           <w:bCs/>
+          <w:noProof/>
           <w:sz w:val="28"/>
           <w:szCs w:val="28"/>
         </w:rPr>
@@ -12711,6 +11409,7 @@
         <w:rPr>
           <w:b/>
           <w:bCs/>
+          <w:noProof/>
           <w:sz w:val="28"/>
           <w:szCs w:val="28"/>
         </w:rPr>

</xml_diff>